<commit_message>
capital table added but create and index method problem
</commit_message>
<xml_diff>
--- a/documents/Problems.docx
+++ b/documents/Problems.docx
@@ -170,14 +170,7 @@
           <w:rFonts w:ascii="SutonnyMJ" w:hAnsi="SutonnyMJ"/>
           <w:sz w:val="28"/>
         </w:rPr>
-        <w:t>)</w:t>
-      </w:r>
-      <w:r>
-        <w:rPr>
-          <w:rFonts w:ascii="SutonnyMJ" w:hAnsi="SutonnyMJ"/>
-          <w:sz w:val="28"/>
-        </w:rPr>
-        <w:t xml:space="preserve"> </w:t>
+        <w:t xml:space="preserve">) </w:t>
       </w:r>
       <w:proofErr w:type="spellStart"/>
       <w:r>
@@ -662,10 +655,101 @@
           <w:rFonts w:ascii="SutonnyMJ" w:hAnsi="SutonnyMJ"/>
           <w:sz w:val="28"/>
         </w:rPr>
-        <w:t>¯‹ mgm¨v|</w:t>
+        <w:t xml:space="preserve">¯‹ </w:t>
+      </w:r>
+      <w:proofErr w:type="spellStart"/>
+      <w:r>
+        <w:rPr>
+          <w:rFonts w:ascii="SutonnyMJ" w:hAnsi="SutonnyMJ"/>
+          <w:sz w:val="28"/>
+        </w:rPr>
+        <w:t>mgm¨v</w:t>
+      </w:r>
+      <w:proofErr w:type="spellEnd"/>
+      <w:r>
+        <w:rPr>
+          <w:rFonts w:ascii="SutonnyMJ" w:hAnsi="SutonnyMJ"/>
+          <w:sz w:val="28"/>
+        </w:rPr>
+        <w:t>|</w:t>
+      </w:r>
+    </w:p>
+    <w:p>
+      <w:pPr>
+        <w:pStyle w:val="ListParagraph"/>
+        <w:numPr>
+          <w:ilvl w:val="0"/>
+          <w:numId w:val="1"/>
+        </w:numPr>
+        <w:spacing w:line="240" w:lineRule="auto"/>
+        <w:rPr>
+          <w:sz w:val="28"/>
+        </w:rPr>
+      </w:pPr>
+      <w:r>
+        <w:rPr>
+          <w:rFonts w:ascii="SutonnyMJ" w:hAnsi="SutonnyMJ"/>
+          <w:sz w:val="28"/>
+        </w:rPr>
+        <w:t>K¨vwcUvj</w:t>
       </w:r>
       <w:bookmarkStart w:id="0" w:name="_GoBack"/>
       <w:bookmarkEnd w:id="0"/>
+      <w:r>
+        <w:rPr>
+          <w:rFonts w:ascii="SutonnyMJ" w:hAnsi="SutonnyMJ"/>
+          <w:sz w:val="28"/>
+        </w:rPr>
+        <w:t xml:space="preserve"> †</w:t>
+      </w:r>
+      <w:proofErr w:type="spellStart"/>
+      <w:r>
+        <w:rPr>
+          <w:rFonts w:ascii="SutonnyMJ" w:hAnsi="SutonnyMJ"/>
+          <w:sz w:val="28"/>
+        </w:rPr>
+        <w:t>Uwe‡ji</w:t>
+      </w:r>
+      <w:proofErr w:type="spellEnd"/>
+      <w:r>
+        <w:rPr>
+          <w:rFonts w:ascii="SutonnyMJ" w:hAnsi="SutonnyMJ"/>
+          <w:sz w:val="28"/>
+        </w:rPr>
+        <w:t xml:space="preserve"> </w:t>
+      </w:r>
+      <w:proofErr w:type="spellStart"/>
+      <w:r>
+        <w:rPr>
+          <w:rFonts w:ascii="SutonnyMJ" w:hAnsi="SutonnyMJ"/>
+          <w:sz w:val="28"/>
+        </w:rPr>
+        <w:t>Bb‡W</w:t>
+      </w:r>
+      <w:proofErr w:type="spellEnd"/>
+      <w:r>
+        <w:rPr>
+          <w:rFonts w:ascii="SutonnyMJ" w:hAnsi="SutonnyMJ"/>
+          <w:sz w:val="28"/>
+        </w:rPr>
+        <w:t xml:space="preserve">¯‹ </w:t>
+      </w:r>
+      <w:proofErr w:type="spellStart"/>
+      <w:r>
+        <w:rPr>
+          <w:rFonts w:ascii="SutonnyMJ" w:hAnsi="SutonnyMJ"/>
+          <w:sz w:val="28"/>
+        </w:rPr>
+        <w:t>mgm¨v</w:t>
+      </w:r>
+      <w:proofErr w:type="spellEnd"/>
+      <w:r>
+        <w:rPr>
+          <w:rFonts w:ascii="SutonnyMJ" w:hAnsi="SutonnyMJ"/>
+          <w:sz w:val="28"/>
+        </w:rPr>
+        <w:t>|</w:t>
+      </w:r>
     </w:p>
     <w:sectPr>
       <w:pgSz w:w="12240" w:h="15840"/>

</xml_diff>

<commit_message>
authentication done, user crud done and transfer table update delete done but create problem
</commit_message>
<xml_diff>
--- a/documents/Problems.docx
+++ b/documents/Problems.docx
@@ -329,85 +329,40 @@
     <w:p>
       <w:pPr>
         <w:pStyle w:val="ListParagraph"/>
-        <w:numPr>
-          <w:ilvl w:val="0"/>
-          <w:numId w:val="1"/>
-        </w:numPr>
-        <w:spacing w:line="240" w:lineRule="auto"/>
-        <w:rPr>
-          <w:sz w:val="28"/>
-        </w:rPr>
-      </w:pPr>
-      <w:r>
-        <w:rPr>
-          <w:rFonts w:ascii="SutonnyMJ" w:hAnsi="SutonnyMJ"/>
-          <w:sz w:val="28"/>
-        </w:rPr>
-        <w:t>‡</w:t>
-      </w:r>
-      <w:proofErr w:type="spellStart"/>
-      <w:r>
-        <w:rPr>
-          <w:rFonts w:ascii="SutonnyMJ" w:hAnsi="SutonnyMJ"/>
-          <w:sz w:val="28"/>
-        </w:rPr>
-        <w:t>cÖvWv</w:t>
-      </w:r>
-      <w:proofErr w:type="spellEnd"/>
-      <w:r>
-        <w:rPr>
-          <w:rFonts w:ascii="SutonnyMJ" w:hAnsi="SutonnyMJ"/>
-          <w:sz w:val="28"/>
-        </w:rPr>
-        <w:t>± †</w:t>
-      </w:r>
-      <w:proofErr w:type="spellStart"/>
-      <w:r>
-        <w:rPr>
-          <w:rFonts w:ascii="SutonnyMJ" w:hAnsi="SutonnyMJ"/>
-          <w:sz w:val="28"/>
-        </w:rPr>
-        <w:t>Uwe‡ji</w:t>
-      </w:r>
-      <w:proofErr w:type="spellEnd"/>
-      <w:r>
-        <w:rPr>
-          <w:rFonts w:ascii="SutonnyMJ" w:hAnsi="SutonnyMJ"/>
-          <w:sz w:val="28"/>
-        </w:rPr>
-        <w:t xml:space="preserve"> </w:t>
-      </w:r>
-      <w:proofErr w:type="spellStart"/>
-      <w:r>
-        <w:rPr>
-          <w:rFonts w:ascii="SutonnyMJ" w:hAnsi="SutonnyMJ"/>
-          <w:sz w:val="28"/>
-        </w:rPr>
-        <w:t>GwWU</w:t>
-      </w:r>
-      <w:proofErr w:type="spellEnd"/>
-      <w:r>
-        <w:rPr>
-          <w:rFonts w:ascii="SutonnyMJ" w:hAnsi="SutonnyMJ"/>
-          <w:sz w:val="28"/>
-        </w:rPr>
-        <w:t xml:space="preserve"> </w:t>
-      </w:r>
-      <w:proofErr w:type="spellStart"/>
-      <w:r>
-        <w:rPr>
-          <w:rFonts w:ascii="SutonnyMJ" w:hAnsi="SutonnyMJ"/>
-          <w:sz w:val="28"/>
-        </w:rPr>
-        <w:t>mgm¨v</w:t>
-      </w:r>
-      <w:proofErr w:type="spellEnd"/>
-      <w:r>
-        <w:rPr>
-          <w:rFonts w:ascii="SutonnyMJ" w:hAnsi="SutonnyMJ"/>
-          <w:sz w:val="28"/>
-        </w:rPr>
-        <w:t>|</w:t>
+        <w:rPr>
+          <w:b/>
+          <w:sz w:val="28"/>
+          <w:u w:val="single"/>
+        </w:rPr>
+      </w:pPr>
+    </w:p>
+    <w:p>
+      <w:pPr>
+        <w:pStyle w:val="ListParagraph"/>
+        <w:jc w:val="center"/>
+        <w:rPr>
+          <w:b/>
+          <w:sz w:val="28"/>
+          <w:u w:val="single"/>
+        </w:rPr>
+      </w:pPr>
+      <w:r>
+        <w:rPr>
+          <w:b/>
+          <w:sz w:val="28"/>
+          <w:u w:val="single"/>
+        </w:rPr>
+        <w:t>10</w:t>
+      </w:r>
+      <w:bookmarkStart w:id="0" w:name="_GoBack"/>
+      <w:bookmarkEnd w:id="0"/>
+      <w:r>
+        <w:rPr>
+          <w:b/>
+          <w:sz w:val="28"/>
+          <w:u w:val="single"/>
+        </w:rPr>
+        <w:t>-08-2022</w:t>
       </w:r>
     </w:p>
     <w:p>
@@ -424,109 +379,16 @@
       </w:pPr>
       <w:r>
         <w:rPr>
-          <w:rFonts w:ascii="SutonnyMJ" w:hAnsi="SutonnyMJ"/>
-          <w:sz w:val="28"/>
-        </w:rPr>
-        <w:t>‡</w:t>
-      </w:r>
-      <w:proofErr w:type="spellStart"/>
-      <w:r>
-        <w:rPr>
-          <w:rFonts w:ascii="SutonnyMJ" w:hAnsi="SutonnyMJ"/>
-          <w:sz w:val="28"/>
-        </w:rPr>
-        <w:t>cÖvdvBj</w:t>
-      </w:r>
-      <w:proofErr w:type="spellEnd"/>
-      <w:r>
-        <w:rPr>
-          <w:rFonts w:ascii="SutonnyMJ" w:hAnsi="SutonnyMJ"/>
-          <w:sz w:val="28"/>
-        </w:rPr>
-        <w:t xml:space="preserve"> </w:t>
-      </w:r>
-      <w:proofErr w:type="spellStart"/>
-      <w:r>
-        <w:rPr>
-          <w:rFonts w:ascii="SutonnyMJ" w:hAnsi="SutonnyMJ"/>
-          <w:sz w:val="28"/>
-        </w:rPr>
-        <w:t>GwWU</w:t>
-      </w:r>
-      <w:proofErr w:type="spellEnd"/>
-      <w:r>
-        <w:rPr>
-          <w:rFonts w:ascii="SutonnyMJ" w:hAnsi="SutonnyMJ"/>
-          <w:sz w:val="28"/>
-        </w:rPr>
-        <w:t xml:space="preserve"> </w:t>
-      </w:r>
-      <w:proofErr w:type="spellStart"/>
-      <w:r>
-        <w:rPr>
-          <w:rFonts w:ascii="SutonnyMJ" w:hAnsi="SutonnyMJ"/>
-          <w:sz w:val="28"/>
-        </w:rPr>
-        <w:t>mgm¨v</w:t>
-      </w:r>
-      <w:proofErr w:type="spellEnd"/>
-      <w:r>
-        <w:rPr>
-          <w:rFonts w:ascii="SutonnyMJ" w:hAnsi="SutonnyMJ"/>
-          <w:sz w:val="28"/>
-        </w:rPr>
-        <w:t>|</w:t>
-      </w:r>
-    </w:p>
-    <w:p>
-      <w:pPr>
-        <w:pStyle w:val="ListParagraph"/>
-        <w:rPr>
-          <w:b/>
-          <w:sz w:val="28"/>
-          <w:u w:val="single"/>
-        </w:rPr>
-      </w:pPr>
-    </w:p>
-    <w:p>
-      <w:pPr>
-        <w:pStyle w:val="ListParagraph"/>
-        <w:jc w:val="center"/>
-        <w:rPr>
-          <w:b/>
-          <w:sz w:val="28"/>
-          <w:u w:val="single"/>
-        </w:rPr>
-      </w:pPr>
-      <w:r>
-        <w:rPr>
-          <w:b/>
-          <w:sz w:val="28"/>
-          <w:u w:val="single"/>
-        </w:rPr>
-        <w:t>07-08-2022</w:t>
-      </w:r>
-    </w:p>
-    <w:p>
-      <w:pPr>
-        <w:pStyle w:val="ListParagraph"/>
-        <w:numPr>
-          <w:ilvl w:val="0"/>
-          <w:numId w:val="1"/>
-        </w:numPr>
-        <w:spacing w:line="240" w:lineRule="auto"/>
-        <w:rPr>
-          <w:sz w:val="28"/>
-        </w:rPr>
-      </w:pPr>
-      <w:r>
-        <w:rPr>
-          <w:sz w:val="28"/>
-        </w:rPr>
-        <w:t>transfer table database design problem.</w:t>
-      </w:r>
-      <w:bookmarkStart w:id="0" w:name="_GoBack"/>
-      <w:bookmarkEnd w:id="0"/>
+          <w:sz w:val="28"/>
+        </w:rPr>
+        <w:t xml:space="preserve">transfer table </w:t>
+      </w:r>
+      <w:r>
+        <w:rPr>
+          <w:sz w:val="28"/>
+        </w:rPr>
+        <w:t>create problem</w:t>
+      </w:r>
     </w:p>
     <w:sectPr>
       <w:pgSz w:w="12240" w:h="15840"/>

</xml_diff>

<commit_message>
invoice, invoice details, order, order details database design, and some design modified
</commit_message>
<xml_diff>
--- a/documents/Problems.docx
+++ b/documents/Problems.docx
@@ -354,8 +354,6 @@
         </w:rPr>
         <w:t>10</w:t>
       </w:r>
-      <w:bookmarkStart w:id="0" w:name="_GoBack"/>
-      <w:bookmarkEnd w:id="0"/>
       <w:r>
         <w:rPr>
           <w:b/>
@@ -389,6 +387,90 @@
         </w:rPr>
         <w:t>create problem</w:t>
       </w:r>
+    </w:p>
+    <w:p>
+      <w:pPr>
+        <w:pStyle w:val="ListParagraph"/>
+        <w:jc w:val="center"/>
+        <w:rPr>
+          <w:b/>
+          <w:sz w:val="28"/>
+          <w:u w:val="single"/>
+        </w:rPr>
+      </w:pPr>
+      <w:r>
+        <w:rPr>
+          <w:b/>
+          <w:sz w:val="28"/>
+          <w:u w:val="single"/>
+        </w:rPr>
+        <w:t>1</w:t>
+      </w:r>
+      <w:r>
+        <w:rPr>
+          <w:b/>
+          <w:sz w:val="28"/>
+          <w:u w:val="single"/>
+        </w:rPr>
+        <w:t>1</w:t>
+      </w:r>
+      <w:r>
+        <w:rPr>
+          <w:b/>
+          <w:sz w:val="28"/>
+          <w:u w:val="single"/>
+        </w:rPr>
+        <w:t>-08-2022</w:t>
+      </w:r>
+    </w:p>
+    <w:p>
+      <w:pPr>
+        <w:pStyle w:val="ListParagraph"/>
+        <w:numPr>
+          <w:ilvl w:val="0"/>
+          <w:numId w:val="1"/>
+        </w:numPr>
+        <w:spacing w:line="240" w:lineRule="auto"/>
+        <w:rPr>
+          <w:sz w:val="28"/>
+        </w:rPr>
+      </w:pPr>
+      <w:r>
+        <w:rPr>
+          <w:sz w:val="28"/>
+        </w:rPr>
+        <w:t>user and customer table problem</w:t>
+      </w:r>
+    </w:p>
+    <w:p>
+      <w:pPr>
+        <w:pStyle w:val="ListParagraph"/>
+        <w:numPr>
+          <w:ilvl w:val="0"/>
+          <w:numId w:val="1"/>
+        </w:numPr>
+        <w:spacing w:line="240" w:lineRule="auto"/>
+        <w:rPr>
+          <w:sz w:val="28"/>
+        </w:rPr>
+      </w:pPr>
+      <w:r>
+        <w:rPr>
+          <w:sz w:val="28"/>
+        </w:rPr>
+        <w:t>order database design problem</w:t>
+      </w:r>
+      <w:bookmarkStart w:id="0" w:name="_GoBack"/>
+      <w:bookmarkEnd w:id="0"/>
+    </w:p>
+    <w:p>
+      <w:pPr>
+        <w:pStyle w:val="ListParagraph"/>
+        <w:spacing w:line="240" w:lineRule="auto"/>
+        <w:rPr>
+          <w:sz w:val="28"/>
+        </w:rPr>
+      </w:pPr>
     </w:p>
     <w:sectPr>
       <w:pgSz w:w="12240" w:h="15840"/>

</xml_diff>

<commit_message>
slugable url added, category and brand shown on home page and many more
</commit_message>
<xml_diff>
--- a/documents/Problems.docx
+++ b/documents/Problems.docx
@@ -352,7 +352,7 @@
           <w:sz w:val="28"/>
           <w:u w:val="single"/>
         </w:rPr>
-        <w:t>10</w:t>
+        <w:t>11</w:t>
       </w:r>
       <w:r>
         <w:rPr>
@@ -379,48 +379,7 @@
         <w:rPr>
           <w:sz w:val="28"/>
         </w:rPr>
-        <w:t xml:space="preserve">transfer table </w:t>
-      </w:r>
-      <w:r>
-        <w:rPr>
-          <w:sz w:val="28"/>
-        </w:rPr>
-        <w:t>create problem</w:t>
-      </w:r>
-    </w:p>
-    <w:p>
-      <w:pPr>
-        <w:pStyle w:val="ListParagraph"/>
-        <w:jc w:val="center"/>
-        <w:rPr>
-          <w:b/>
-          <w:sz w:val="28"/>
-          <w:u w:val="single"/>
-        </w:rPr>
-      </w:pPr>
-      <w:r>
-        <w:rPr>
-          <w:b/>
-          <w:sz w:val="28"/>
-          <w:u w:val="single"/>
-        </w:rPr>
-        <w:t>1</w:t>
-      </w:r>
-      <w:r>
-        <w:rPr>
-          <w:b/>
-          <w:sz w:val="28"/>
-          <w:u w:val="single"/>
-        </w:rPr>
-        <w:t>1</w:t>
-      </w:r>
-      <w:r>
-        <w:rPr>
-          <w:b/>
-          <w:sz w:val="28"/>
-          <w:u w:val="single"/>
-        </w:rPr>
-        <w:t>-08-2022</w:t>
+        <w:t>user and customer table problem</w:t>
       </w:r>
     </w:p>
     <w:p>
@@ -439,7 +398,42 @@
         <w:rPr>
           <w:sz w:val="28"/>
         </w:rPr>
-        <w:t>user and customer table problem</w:t>
+        <w:t>order database design problem</w:t>
+      </w:r>
+    </w:p>
+    <w:p>
+      <w:pPr>
+        <w:ind w:left="360"/>
+        <w:jc w:val="center"/>
+        <w:rPr>
+          <w:b/>
+          <w:sz w:val="28"/>
+          <w:u w:val="single"/>
+        </w:rPr>
+      </w:pPr>
+      <w:r>
+        <w:rPr>
+          <w:b/>
+          <w:sz w:val="28"/>
+          <w:u w:val="single"/>
+        </w:rPr>
+        <w:t>1</w:t>
+      </w:r>
+      <w:r>
+        <w:rPr>
+          <w:b/>
+          <w:sz w:val="28"/>
+          <w:u w:val="single"/>
+        </w:rPr>
+        <w:t>2</w:t>
+      </w:r>
+      <w:r>
+        <w:rPr>
+          <w:b/>
+          <w:sz w:val="28"/>
+          <w:u w:val="single"/>
+        </w:rPr>
+        <w:t>-08-2022</w:t>
       </w:r>
     </w:p>
     <w:p>
@@ -447,7 +441,7 @@
         <w:pStyle w:val="ListParagraph"/>
         <w:numPr>
           <w:ilvl w:val="0"/>
-          <w:numId w:val="1"/>
+          <w:numId w:val="2"/>
         </w:numPr>
         <w:spacing w:line="240" w:lineRule="auto"/>
         <w:rPr>
@@ -458,19 +452,86 @@
         <w:rPr>
           <w:sz w:val="28"/>
         </w:rPr>
-        <w:t>order database design problem</w:t>
-      </w:r>
+        <w:t>purchase and sale</w:t>
+      </w:r>
+    </w:p>
+    <w:p>
+      <w:pPr>
+        <w:pStyle w:val="ListParagraph"/>
+        <w:numPr>
+          <w:ilvl w:val="0"/>
+          <w:numId w:val="2"/>
+        </w:numPr>
+        <w:spacing w:line="240" w:lineRule="auto"/>
+        <w:rPr>
+          <w:sz w:val="28"/>
+        </w:rPr>
+      </w:pPr>
+      <w:r>
+        <w:rPr>
+          <w:sz w:val="28"/>
+        </w:rPr>
+        <w:t>accounts details</w:t>
+      </w:r>
+    </w:p>
+    <w:p>
+      <w:pPr>
+        <w:pStyle w:val="ListParagraph"/>
+        <w:numPr>
+          <w:ilvl w:val="0"/>
+          <w:numId w:val="2"/>
+        </w:numPr>
+        <w:spacing w:line="240" w:lineRule="auto"/>
+        <w:rPr>
+          <w:sz w:val="28"/>
+        </w:rPr>
+      </w:pPr>
+      <w:r>
+        <w:rPr>
+          <w:sz w:val="28"/>
+        </w:rPr>
+        <w:t>category delete error</w:t>
+      </w:r>
+    </w:p>
+    <w:p>
+      <w:pPr>
+        <w:pStyle w:val="ListParagraph"/>
+        <w:numPr>
+          <w:ilvl w:val="0"/>
+          <w:numId w:val="2"/>
+        </w:numPr>
+        <w:spacing w:line="240" w:lineRule="auto"/>
+        <w:rPr>
+          <w:sz w:val="28"/>
+        </w:rPr>
+      </w:pPr>
+      <w:r>
+        <w:rPr>
+          <w:sz w:val="28"/>
+        </w:rPr>
+        <w:t>Get</w:t>
+      </w:r>
+      <w:r>
+        <w:rPr>
+          <w:sz w:val="28"/>
+        </w:rPr>
+        <w:t xml:space="preserve"> all products according to category or brand.</w:t>
+      </w:r>
+    </w:p>
+    <w:p>
+      <w:pPr>
+        <w:pStyle w:val="ListParagraph"/>
+        <w:numPr>
+          <w:ilvl w:val="0"/>
+          <w:numId w:val="2"/>
+        </w:numPr>
+        <w:spacing w:line="240" w:lineRule="auto"/>
+        <w:rPr>
+          <w:sz w:val="28"/>
+        </w:rPr>
+      </w:pPr>
       <w:bookmarkStart w:id="0" w:name="_GoBack"/>
       <w:bookmarkEnd w:id="0"/>
-    </w:p>
-    <w:p>
-      <w:pPr>
-        <w:pStyle w:val="ListParagraph"/>
-        <w:spacing w:line="240" w:lineRule="auto"/>
-        <w:rPr>
-          <w:sz w:val="28"/>
-        </w:rPr>
-      </w:pPr>
     </w:p>
     <w:sectPr>
       <w:pgSz w:w="12240" w:h="15840"/>
@@ -570,8 +631,97 @@
       </w:pPr>
     </w:lvl>
   </w:abstractNum>
+  <w:abstractNum w:abstractNumId="1" w15:restartNumberingAfterBreak="0">
+    <w:nsid w:val="6FFE342A"/>
+    <w:multiLevelType w:val="hybridMultilevel"/>
+    <w:tmpl w:val="C40465A6"/>
+    <w:lvl w:ilvl="0" w:tplc="0409000F">
+      <w:start w:val="1"/>
+      <w:numFmt w:val="decimal"/>
+      <w:lvlText w:val="%1."/>
+      <w:lvlJc w:val="left"/>
+      <w:pPr>
+        <w:ind w:left="1440" w:hanging="360"/>
+      </w:pPr>
+    </w:lvl>
+    <w:lvl w:ilvl="1" w:tplc="04090019" w:tentative="1">
+      <w:start w:val="1"/>
+      <w:numFmt w:val="lowerLetter"/>
+      <w:lvlText w:val="%2."/>
+      <w:lvlJc w:val="left"/>
+      <w:pPr>
+        <w:ind w:left="2160" w:hanging="360"/>
+      </w:pPr>
+    </w:lvl>
+    <w:lvl w:ilvl="2" w:tplc="0409001B" w:tentative="1">
+      <w:start w:val="1"/>
+      <w:numFmt w:val="lowerRoman"/>
+      <w:lvlText w:val="%3."/>
+      <w:lvlJc w:val="right"/>
+      <w:pPr>
+        <w:ind w:left="2880" w:hanging="180"/>
+      </w:pPr>
+    </w:lvl>
+    <w:lvl w:ilvl="3" w:tplc="0409000F" w:tentative="1">
+      <w:start w:val="1"/>
+      <w:numFmt w:val="decimal"/>
+      <w:lvlText w:val="%4."/>
+      <w:lvlJc w:val="left"/>
+      <w:pPr>
+        <w:ind w:left="3600" w:hanging="360"/>
+      </w:pPr>
+    </w:lvl>
+    <w:lvl w:ilvl="4" w:tplc="04090019" w:tentative="1">
+      <w:start w:val="1"/>
+      <w:numFmt w:val="lowerLetter"/>
+      <w:lvlText w:val="%5."/>
+      <w:lvlJc w:val="left"/>
+      <w:pPr>
+        <w:ind w:left="4320" w:hanging="360"/>
+      </w:pPr>
+    </w:lvl>
+    <w:lvl w:ilvl="5" w:tplc="0409001B" w:tentative="1">
+      <w:start w:val="1"/>
+      <w:numFmt w:val="lowerRoman"/>
+      <w:lvlText w:val="%6."/>
+      <w:lvlJc w:val="right"/>
+      <w:pPr>
+        <w:ind w:left="5040" w:hanging="180"/>
+      </w:pPr>
+    </w:lvl>
+    <w:lvl w:ilvl="6" w:tplc="0409000F" w:tentative="1">
+      <w:start w:val="1"/>
+      <w:numFmt w:val="decimal"/>
+      <w:lvlText w:val="%7."/>
+      <w:lvlJc w:val="left"/>
+      <w:pPr>
+        <w:ind w:left="5760" w:hanging="360"/>
+      </w:pPr>
+    </w:lvl>
+    <w:lvl w:ilvl="7" w:tplc="04090019" w:tentative="1">
+      <w:start w:val="1"/>
+      <w:numFmt w:val="lowerLetter"/>
+      <w:lvlText w:val="%8."/>
+      <w:lvlJc w:val="left"/>
+      <w:pPr>
+        <w:ind w:left="6480" w:hanging="360"/>
+      </w:pPr>
+    </w:lvl>
+    <w:lvl w:ilvl="8" w:tplc="0409001B" w:tentative="1">
+      <w:start w:val="1"/>
+      <w:numFmt w:val="lowerRoman"/>
+      <w:lvlText w:val="%9."/>
+      <w:lvlJc w:val="right"/>
+      <w:pPr>
+        <w:ind w:left="7200" w:hanging="180"/>
+      </w:pPr>
+    </w:lvl>
+  </w:abstractNum>
   <w:num w:numId="1">
     <w:abstractNumId w:val="0"/>
+  </w:num>
+  <w:num w:numId="2">
+    <w:abstractNumId w:val="1"/>
   </w:num>
 </w:numbering>
 </file>

</xml_diff>

<commit_message>
customer login registration try and some design modified
</commit_message>
<xml_diff>
--- a/documents/Problems.docx
+++ b/documents/Problems.docx
@@ -338,71 +338,6 @@
     </w:p>
     <w:p>
       <w:pPr>
-        <w:pStyle w:val="ListParagraph"/>
-        <w:jc w:val="center"/>
-        <w:rPr>
-          <w:b/>
-          <w:sz w:val="28"/>
-          <w:u w:val="single"/>
-        </w:rPr>
-      </w:pPr>
-      <w:r>
-        <w:rPr>
-          <w:b/>
-          <w:sz w:val="28"/>
-          <w:u w:val="single"/>
-        </w:rPr>
-        <w:t>11</w:t>
-      </w:r>
-      <w:r>
-        <w:rPr>
-          <w:b/>
-          <w:sz w:val="28"/>
-          <w:u w:val="single"/>
-        </w:rPr>
-        <w:t>-08-2022</w:t>
-      </w:r>
-    </w:p>
-    <w:p>
-      <w:pPr>
-        <w:pStyle w:val="ListParagraph"/>
-        <w:numPr>
-          <w:ilvl w:val="0"/>
-          <w:numId w:val="1"/>
-        </w:numPr>
-        <w:spacing w:line="240" w:lineRule="auto"/>
-        <w:rPr>
-          <w:sz w:val="28"/>
-        </w:rPr>
-      </w:pPr>
-      <w:r>
-        <w:rPr>
-          <w:sz w:val="28"/>
-        </w:rPr>
-        <w:t>user and customer table problem</w:t>
-      </w:r>
-    </w:p>
-    <w:p>
-      <w:pPr>
-        <w:pStyle w:val="ListParagraph"/>
-        <w:numPr>
-          <w:ilvl w:val="0"/>
-          <w:numId w:val="1"/>
-        </w:numPr>
-        <w:spacing w:line="240" w:lineRule="auto"/>
-        <w:rPr>
-          <w:sz w:val="28"/>
-        </w:rPr>
-      </w:pPr>
-      <w:r>
-        <w:rPr>
-          <w:sz w:val="28"/>
-        </w:rPr>
-        <w:t>order database design problem</w:t>
-      </w:r>
-    </w:p>
-    <w:p>
-      <w:pPr>
         <w:ind w:left="360"/>
         <w:jc w:val="center"/>
         <w:rPr>
@@ -411,6 +346,8 @@
           <w:u w:val="single"/>
         </w:rPr>
       </w:pPr>
+      <w:bookmarkStart w:id="0" w:name="_GoBack"/>
+      <w:bookmarkEnd w:id="0"/>
       <w:r>
         <w:rPr>
           <w:b/>
@@ -520,18 +457,65 @@
     </w:p>
     <w:p>
       <w:pPr>
+        <w:ind w:left="360"/>
+        <w:jc w:val="center"/>
+        <w:rPr>
+          <w:b/>
+          <w:sz w:val="28"/>
+          <w:u w:val="single"/>
+        </w:rPr>
+      </w:pPr>
+      <w:r>
+        <w:rPr>
+          <w:b/>
+          <w:sz w:val="28"/>
+          <w:u w:val="single"/>
+        </w:rPr>
+        <w:t>1</w:t>
+      </w:r>
+      <w:r>
+        <w:rPr>
+          <w:b/>
+          <w:sz w:val="28"/>
+          <w:u w:val="single"/>
+        </w:rPr>
+        <w:t>3</w:t>
+      </w:r>
+      <w:r>
+        <w:rPr>
+          <w:b/>
+          <w:sz w:val="28"/>
+          <w:u w:val="single"/>
+        </w:rPr>
+        <w:t>-08-2022</w:t>
+      </w:r>
+    </w:p>
+    <w:p>
+      <w:pPr>
         <w:pStyle w:val="ListParagraph"/>
         <w:numPr>
           <w:ilvl w:val="0"/>
-          <w:numId w:val="2"/>
+          <w:numId w:val="3"/>
         </w:numPr>
         <w:spacing w:line="240" w:lineRule="auto"/>
         <w:rPr>
           <w:sz w:val="28"/>
         </w:rPr>
       </w:pPr>
-      <w:bookmarkStart w:id="0" w:name="_GoBack"/>
-      <w:bookmarkEnd w:id="0"/>
+      <w:r>
+        <w:rPr>
+          <w:sz w:val="28"/>
+        </w:rPr>
+        <w:t>Customer login problem</w:t>
+      </w:r>
+    </w:p>
+    <w:p>
+      <w:pPr>
+        <w:spacing w:line="240" w:lineRule="auto"/>
+        <w:rPr>
+          <w:sz w:val="28"/>
+        </w:rPr>
+      </w:pPr>
     </w:p>
     <w:sectPr>
       <w:pgSz w:w="12240" w:h="15840"/>
@@ -632,6 +616,92 @@
     </w:lvl>
   </w:abstractNum>
   <w:abstractNum w:abstractNumId="1" w15:restartNumberingAfterBreak="0">
+    <w:nsid w:val="16503D70"/>
+    <w:multiLevelType w:val="hybridMultilevel"/>
+    <w:tmpl w:val="C40465A6"/>
+    <w:lvl w:ilvl="0" w:tplc="0409000F">
+      <w:start w:val="1"/>
+      <w:numFmt w:val="decimal"/>
+      <w:lvlText w:val="%1."/>
+      <w:lvlJc w:val="left"/>
+      <w:pPr>
+        <w:ind w:left="1440" w:hanging="360"/>
+      </w:pPr>
+    </w:lvl>
+    <w:lvl w:ilvl="1" w:tplc="04090019" w:tentative="1">
+      <w:start w:val="1"/>
+      <w:numFmt w:val="lowerLetter"/>
+      <w:lvlText w:val="%2."/>
+      <w:lvlJc w:val="left"/>
+      <w:pPr>
+        <w:ind w:left="2160" w:hanging="360"/>
+      </w:pPr>
+    </w:lvl>
+    <w:lvl w:ilvl="2" w:tplc="0409001B" w:tentative="1">
+      <w:start w:val="1"/>
+      <w:numFmt w:val="lowerRoman"/>
+      <w:lvlText w:val="%3."/>
+      <w:lvlJc w:val="right"/>
+      <w:pPr>
+        <w:ind w:left="2880" w:hanging="180"/>
+      </w:pPr>
+    </w:lvl>
+    <w:lvl w:ilvl="3" w:tplc="0409000F" w:tentative="1">
+      <w:start w:val="1"/>
+      <w:numFmt w:val="decimal"/>
+      <w:lvlText w:val="%4."/>
+      <w:lvlJc w:val="left"/>
+      <w:pPr>
+        <w:ind w:left="3600" w:hanging="360"/>
+      </w:pPr>
+    </w:lvl>
+    <w:lvl w:ilvl="4" w:tplc="04090019" w:tentative="1">
+      <w:start w:val="1"/>
+      <w:numFmt w:val="lowerLetter"/>
+      <w:lvlText w:val="%5."/>
+      <w:lvlJc w:val="left"/>
+      <w:pPr>
+        <w:ind w:left="4320" w:hanging="360"/>
+      </w:pPr>
+    </w:lvl>
+    <w:lvl w:ilvl="5" w:tplc="0409001B" w:tentative="1">
+      <w:start w:val="1"/>
+      <w:numFmt w:val="lowerRoman"/>
+      <w:lvlText w:val="%6."/>
+      <w:lvlJc w:val="right"/>
+      <w:pPr>
+        <w:ind w:left="5040" w:hanging="180"/>
+      </w:pPr>
+    </w:lvl>
+    <w:lvl w:ilvl="6" w:tplc="0409000F" w:tentative="1">
+      <w:start w:val="1"/>
+      <w:numFmt w:val="decimal"/>
+      <w:lvlText w:val="%7."/>
+      <w:lvlJc w:val="left"/>
+      <w:pPr>
+        <w:ind w:left="5760" w:hanging="360"/>
+      </w:pPr>
+    </w:lvl>
+    <w:lvl w:ilvl="7" w:tplc="04090019" w:tentative="1">
+      <w:start w:val="1"/>
+      <w:numFmt w:val="lowerLetter"/>
+      <w:lvlText w:val="%8."/>
+      <w:lvlJc w:val="left"/>
+      <w:pPr>
+        <w:ind w:left="6480" w:hanging="360"/>
+      </w:pPr>
+    </w:lvl>
+    <w:lvl w:ilvl="8" w:tplc="0409001B" w:tentative="1">
+      <w:start w:val="1"/>
+      <w:numFmt w:val="lowerRoman"/>
+      <w:lvlText w:val="%9."/>
+      <w:lvlJc w:val="right"/>
+      <w:pPr>
+        <w:ind w:left="7200" w:hanging="180"/>
+      </w:pPr>
+    </w:lvl>
+  </w:abstractNum>
+  <w:abstractNum w:abstractNumId="2" w15:restartNumberingAfterBreak="0">
     <w:nsid w:val="6FFE342A"/>
     <w:multiLevelType w:val="hybridMultilevel"/>
     <w:tmpl w:val="C40465A6"/>
@@ -721,6 +791,9 @@
     <w:abstractNumId w:val="0"/>
   </w:num>
   <w:num w:numId="2">
+    <w:abstractNumId w:val="2"/>
+  </w:num>
+  <w:num w:numId="3">
     <w:abstractNumId w:val="1"/>
   </w:num>
 </w:numbering>

</xml_diff>

<commit_message>
ajax dropdown in products add
</commit_message>
<xml_diff>
--- a/documents/Problems.docx
+++ b/documents/Problems.docx
@@ -346,8 +346,6 @@
           <w:u w:val="single"/>
         </w:rPr>
       </w:pPr>
-      <w:bookmarkStart w:id="0" w:name="_GoBack"/>
-      <w:bookmarkEnd w:id="0"/>
       <w:r>
         <w:rPr>
           <w:b/>
@@ -508,6 +506,62 @@
         </w:rPr>
         <w:t>Customer login problem</w:t>
       </w:r>
+    </w:p>
+    <w:p>
+      <w:pPr>
+        <w:ind w:left="360"/>
+        <w:jc w:val="center"/>
+        <w:rPr>
+          <w:b/>
+          <w:sz w:val="28"/>
+          <w:u w:val="single"/>
+        </w:rPr>
+      </w:pPr>
+      <w:r>
+        <w:rPr>
+          <w:b/>
+          <w:sz w:val="28"/>
+          <w:u w:val="single"/>
+        </w:rPr>
+        <w:t>1</w:t>
+      </w:r>
+      <w:r>
+        <w:rPr>
+          <w:b/>
+          <w:sz w:val="28"/>
+          <w:u w:val="single"/>
+        </w:rPr>
+        <w:t>8</w:t>
+      </w:r>
+      <w:r>
+        <w:rPr>
+          <w:b/>
+          <w:sz w:val="28"/>
+          <w:u w:val="single"/>
+        </w:rPr>
+        <w:t>-08-2022</w:t>
+      </w:r>
+    </w:p>
+    <w:p>
+      <w:pPr>
+        <w:pStyle w:val="ListParagraph"/>
+        <w:numPr>
+          <w:ilvl w:val="0"/>
+          <w:numId w:val="4"/>
+        </w:numPr>
+        <w:spacing w:line="240" w:lineRule="auto"/>
+        <w:rPr>
+          <w:sz w:val="28"/>
+        </w:rPr>
+      </w:pPr>
+      <w:r>
+        <w:rPr>
+          <w:sz w:val="28"/>
+        </w:rPr>
+        <w:t>product name problem for slug</w:t>
+      </w:r>
+      <w:bookmarkStart w:id="0" w:name="_GoBack"/>
+      <w:bookmarkEnd w:id="0"/>
     </w:p>
     <w:p>
       <w:pPr>
@@ -702,6 +756,92 @@
     </w:lvl>
   </w:abstractNum>
   <w:abstractNum w:abstractNumId="2" w15:restartNumberingAfterBreak="0">
+    <w:nsid w:val="1A3B0553"/>
+    <w:multiLevelType w:val="hybridMultilevel"/>
+    <w:tmpl w:val="C40465A6"/>
+    <w:lvl w:ilvl="0" w:tplc="0409000F">
+      <w:start w:val="1"/>
+      <w:numFmt w:val="decimal"/>
+      <w:lvlText w:val="%1."/>
+      <w:lvlJc w:val="left"/>
+      <w:pPr>
+        <w:ind w:left="1440" w:hanging="360"/>
+      </w:pPr>
+    </w:lvl>
+    <w:lvl w:ilvl="1" w:tplc="04090019" w:tentative="1">
+      <w:start w:val="1"/>
+      <w:numFmt w:val="lowerLetter"/>
+      <w:lvlText w:val="%2."/>
+      <w:lvlJc w:val="left"/>
+      <w:pPr>
+        <w:ind w:left="2160" w:hanging="360"/>
+      </w:pPr>
+    </w:lvl>
+    <w:lvl w:ilvl="2" w:tplc="0409001B" w:tentative="1">
+      <w:start w:val="1"/>
+      <w:numFmt w:val="lowerRoman"/>
+      <w:lvlText w:val="%3."/>
+      <w:lvlJc w:val="right"/>
+      <w:pPr>
+        <w:ind w:left="2880" w:hanging="180"/>
+      </w:pPr>
+    </w:lvl>
+    <w:lvl w:ilvl="3" w:tplc="0409000F" w:tentative="1">
+      <w:start w:val="1"/>
+      <w:numFmt w:val="decimal"/>
+      <w:lvlText w:val="%4."/>
+      <w:lvlJc w:val="left"/>
+      <w:pPr>
+        <w:ind w:left="3600" w:hanging="360"/>
+      </w:pPr>
+    </w:lvl>
+    <w:lvl w:ilvl="4" w:tplc="04090019" w:tentative="1">
+      <w:start w:val="1"/>
+      <w:numFmt w:val="lowerLetter"/>
+      <w:lvlText w:val="%5."/>
+      <w:lvlJc w:val="left"/>
+      <w:pPr>
+        <w:ind w:left="4320" w:hanging="360"/>
+      </w:pPr>
+    </w:lvl>
+    <w:lvl w:ilvl="5" w:tplc="0409001B" w:tentative="1">
+      <w:start w:val="1"/>
+      <w:numFmt w:val="lowerRoman"/>
+      <w:lvlText w:val="%6."/>
+      <w:lvlJc w:val="right"/>
+      <w:pPr>
+        <w:ind w:left="5040" w:hanging="180"/>
+      </w:pPr>
+    </w:lvl>
+    <w:lvl w:ilvl="6" w:tplc="0409000F" w:tentative="1">
+      <w:start w:val="1"/>
+      <w:numFmt w:val="decimal"/>
+      <w:lvlText w:val="%7."/>
+      <w:lvlJc w:val="left"/>
+      <w:pPr>
+        <w:ind w:left="5760" w:hanging="360"/>
+      </w:pPr>
+    </w:lvl>
+    <w:lvl w:ilvl="7" w:tplc="04090019" w:tentative="1">
+      <w:start w:val="1"/>
+      <w:numFmt w:val="lowerLetter"/>
+      <w:lvlText w:val="%8."/>
+      <w:lvlJc w:val="left"/>
+      <w:pPr>
+        <w:ind w:left="6480" w:hanging="360"/>
+      </w:pPr>
+    </w:lvl>
+    <w:lvl w:ilvl="8" w:tplc="0409001B" w:tentative="1">
+      <w:start w:val="1"/>
+      <w:numFmt w:val="lowerRoman"/>
+      <w:lvlText w:val="%9."/>
+      <w:lvlJc w:val="right"/>
+      <w:pPr>
+        <w:ind w:left="7200" w:hanging="180"/>
+      </w:pPr>
+    </w:lvl>
+  </w:abstractNum>
+  <w:abstractNum w:abstractNumId="3" w15:restartNumberingAfterBreak="0">
     <w:nsid w:val="6FFE342A"/>
     <w:multiLevelType w:val="hybridMultilevel"/>
     <w:tmpl w:val="C40465A6"/>
@@ -791,10 +931,13 @@
     <w:abstractNumId w:val="0"/>
   </w:num>
   <w:num w:numId="2">
-    <w:abstractNumId w:val="2"/>
+    <w:abstractNumId w:val="3"/>
   </w:num>
   <w:num w:numId="3">
     <w:abstractNumId w:val="1"/>
+  </w:num>
+  <w:num w:numId="4">
+    <w:abstractNumId w:val="2"/>
   </w:num>
 </w:numbering>
 </file>

</xml_diff>

<commit_message>
product image on productimage table
</commit_message>
<xml_diff>
--- a/documents/Problems.docx
+++ b/documents/Problems.docx
@@ -613,6 +613,25 @@
           <w:sz w:val="28"/>
         </w:rPr>
         <w:t>customer login null value error problem</w:t>
+      </w:r>
+    </w:p>
+    <w:p>
+      <w:pPr>
+        <w:pStyle w:val="ListParagraph"/>
+        <w:numPr>
+          <w:ilvl w:val="0"/>
+          <w:numId w:val="5"/>
+        </w:numPr>
+        <w:spacing w:line="240" w:lineRule="auto"/>
+        <w:rPr>
+          <w:sz w:val="28"/>
+        </w:rPr>
+      </w:pPr>
+      <w:r>
+        <w:rPr>
+          <w:sz w:val="28"/>
+        </w:rPr>
+        <w:t>product update problem and multiple image uploaded problem</w:t>
       </w:r>
       <w:bookmarkStart w:id="0" w:name="_GoBack"/>
       <w:bookmarkEnd w:id="0"/>

</xml_diff>

<commit_message>
dynamic product view on shop page and product details problem
</commit_message>
<xml_diff>
--- a/documents/Problems.docx
+++ b/documents/Problems.docx
@@ -531,60 +531,6 @@
           <w:sz w:val="28"/>
           <w:u w:val="single"/>
         </w:rPr>
-        <w:t>8</w:t>
-      </w:r>
-      <w:r>
-        <w:rPr>
-          <w:b/>
-          <w:sz w:val="28"/>
-          <w:u w:val="single"/>
-        </w:rPr>
-        <w:t>-08-2022</w:t>
-      </w:r>
-    </w:p>
-    <w:p>
-      <w:pPr>
-        <w:pStyle w:val="ListParagraph"/>
-        <w:numPr>
-          <w:ilvl w:val="0"/>
-          <w:numId w:val="4"/>
-        </w:numPr>
-        <w:spacing w:line="240" w:lineRule="auto"/>
-        <w:rPr>
-          <w:sz w:val="28"/>
-        </w:rPr>
-      </w:pPr>
-      <w:r>
-        <w:rPr>
-          <w:sz w:val="28"/>
-        </w:rPr>
-        <w:t>product name problem for slug</w:t>
-      </w:r>
-    </w:p>
-    <w:p>
-      <w:pPr>
-        <w:ind w:left="360"/>
-        <w:jc w:val="center"/>
-        <w:rPr>
-          <w:b/>
-          <w:sz w:val="28"/>
-          <w:u w:val="single"/>
-        </w:rPr>
-      </w:pPr>
-      <w:r>
-        <w:rPr>
-          <w:b/>
-          <w:sz w:val="28"/>
-          <w:u w:val="single"/>
-        </w:rPr>
-        <w:t>1</w:t>
-      </w:r>
-      <w:r>
-        <w:rPr>
-          <w:b/>
-          <w:sz w:val="28"/>
-          <w:u w:val="single"/>
-        </w:rPr>
         <w:t>9</w:t>
       </w:r>
       <w:r>
@@ -631,7 +577,53 @@
         <w:rPr>
           <w:sz w:val="28"/>
         </w:rPr>
-        <w:t>product update problem and multiple image uploaded problem</w:t>
+        <w:t>product update problem</w:t>
+      </w:r>
+    </w:p>
+    <w:p>
+      <w:pPr>
+        <w:ind w:left="360"/>
+        <w:jc w:val="center"/>
+        <w:rPr>
+          <w:b/>
+          <w:sz w:val="28"/>
+          <w:u w:val="single"/>
+        </w:rPr>
+      </w:pPr>
+      <w:r>
+        <w:rPr>
+          <w:b/>
+          <w:sz w:val="28"/>
+          <w:u w:val="single"/>
+        </w:rPr>
+        <w:t>21</w:t>
+      </w:r>
+      <w:r>
+        <w:rPr>
+          <w:b/>
+          <w:sz w:val="28"/>
+          <w:u w:val="single"/>
+        </w:rPr>
+        <w:t>-08-2022</w:t>
+      </w:r>
+    </w:p>
+    <w:p>
+      <w:pPr>
+        <w:pStyle w:val="ListParagraph"/>
+        <w:numPr>
+          <w:ilvl w:val="0"/>
+          <w:numId w:val="6"/>
+        </w:numPr>
+        <w:spacing w:line="240" w:lineRule="auto"/>
+        <w:rPr>
+          <w:sz w:val="28"/>
+        </w:rPr>
+      </w:pPr>
+      <w:r>
+        <w:rPr>
+          <w:sz w:val="28"/>
+        </w:rPr>
+        <w:t>product details problem</w:t>
       </w:r>
       <w:bookmarkStart w:id="0" w:name="_GoBack"/>
       <w:bookmarkEnd w:id="0"/>
@@ -915,6 +907,92 @@
     </w:lvl>
   </w:abstractNum>
   <w:abstractNum w:abstractNumId="3" w15:restartNumberingAfterBreak="0">
+    <w:nsid w:val="2BF04068"/>
+    <w:multiLevelType w:val="hybridMultilevel"/>
+    <w:tmpl w:val="C40465A6"/>
+    <w:lvl w:ilvl="0" w:tplc="0409000F">
+      <w:start w:val="1"/>
+      <w:numFmt w:val="decimal"/>
+      <w:lvlText w:val="%1."/>
+      <w:lvlJc w:val="left"/>
+      <w:pPr>
+        <w:ind w:left="1440" w:hanging="360"/>
+      </w:pPr>
+    </w:lvl>
+    <w:lvl w:ilvl="1" w:tplc="04090019" w:tentative="1">
+      <w:start w:val="1"/>
+      <w:numFmt w:val="lowerLetter"/>
+      <w:lvlText w:val="%2."/>
+      <w:lvlJc w:val="left"/>
+      <w:pPr>
+        <w:ind w:left="2160" w:hanging="360"/>
+      </w:pPr>
+    </w:lvl>
+    <w:lvl w:ilvl="2" w:tplc="0409001B" w:tentative="1">
+      <w:start w:val="1"/>
+      <w:numFmt w:val="lowerRoman"/>
+      <w:lvlText w:val="%3."/>
+      <w:lvlJc w:val="right"/>
+      <w:pPr>
+        <w:ind w:left="2880" w:hanging="180"/>
+      </w:pPr>
+    </w:lvl>
+    <w:lvl w:ilvl="3" w:tplc="0409000F" w:tentative="1">
+      <w:start w:val="1"/>
+      <w:numFmt w:val="decimal"/>
+      <w:lvlText w:val="%4."/>
+      <w:lvlJc w:val="left"/>
+      <w:pPr>
+        <w:ind w:left="3600" w:hanging="360"/>
+      </w:pPr>
+    </w:lvl>
+    <w:lvl w:ilvl="4" w:tplc="04090019" w:tentative="1">
+      <w:start w:val="1"/>
+      <w:numFmt w:val="lowerLetter"/>
+      <w:lvlText w:val="%5."/>
+      <w:lvlJc w:val="left"/>
+      <w:pPr>
+        <w:ind w:left="4320" w:hanging="360"/>
+      </w:pPr>
+    </w:lvl>
+    <w:lvl w:ilvl="5" w:tplc="0409001B" w:tentative="1">
+      <w:start w:val="1"/>
+      <w:numFmt w:val="lowerRoman"/>
+      <w:lvlText w:val="%6."/>
+      <w:lvlJc w:val="right"/>
+      <w:pPr>
+        <w:ind w:left="5040" w:hanging="180"/>
+      </w:pPr>
+    </w:lvl>
+    <w:lvl w:ilvl="6" w:tplc="0409000F" w:tentative="1">
+      <w:start w:val="1"/>
+      <w:numFmt w:val="decimal"/>
+      <w:lvlText w:val="%7."/>
+      <w:lvlJc w:val="left"/>
+      <w:pPr>
+        <w:ind w:left="5760" w:hanging="360"/>
+      </w:pPr>
+    </w:lvl>
+    <w:lvl w:ilvl="7" w:tplc="04090019" w:tentative="1">
+      <w:start w:val="1"/>
+      <w:numFmt w:val="lowerLetter"/>
+      <w:lvlText w:val="%8."/>
+      <w:lvlJc w:val="left"/>
+      <w:pPr>
+        <w:ind w:left="6480" w:hanging="360"/>
+      </w:pPr>
+    </w:lvl>
+    <w:lvl w:ilvl="8" w:tplc="0409001B" w:tentative="1">
+      <w:start w:val="1"/>
+      <w:numFmt w:val="lowerRoman"/>
+      <w:lvlText w:val="%9."/>
+      <w:lvlJc w:val="right"/>
+      <w:pPr>
+        <w:ind w:left="7200" w:hanging="180"/>
+      </w:pPr>
+    </w:lvl>
+  </w:abstractNum>
+  <w:abstractNum w:abstractNumId="4" w15:restartNumberingAfterBreak="0">
     <w:nsid w:val="6FFE342A"/>
     <w:multiLevelType w:val="hybridMultilevel"/>
     <w:tmpl w:val="C40465A6"/>
@@ -1000,7 +1078,7 @@
       </w:pPr>
     </w:lvl>
   </w:abstractNum>
-  <w:abstractNum w:abstractNumId="4" w15:restartNumberingAfterBreak="0">
+  <w:abstractNum w:abstractNumId="5" w15:restartNumberingAfterBreak="0">
     <w:nsid w:val="76155B8C"/>
     <w:multiLevelType w:val="hybridMultilevel"/>
     <w:tmpl w:val="C40465A6"/>
@@ -1090,7 +1168,7 @@
     <w:abstractNumId w:val="0"/>
   </w:num>
   <w:num w:numId="2">
-    <w:abstractNumId w:val="3"/>
+    <w:abstractNumId w:val="4"/>
   </w:num>
   <w:num w:numId="3">
     <w:abstractNumId w:val="1"/>
@@ -1099,7 +1177,10 @@
     <w:abstractNumId w:val="2"/>
   </w:num>
   <w:num w:numId="5">
-    <w:abstractNumId w:val="4"/>
+    <w:abstractNumId w:val="5"/>
+  </w:num>
+  <w:num w:numId="6">
+    <w:abstractNumId w:val="3"/>
   </w:num>
 </w:numbering>
 </file>

</xml_diff>

<commit_message>
sale done, purchase try, invoice details and pdf added and more
</commit_message>
<xml_diff>
--- a/documents/Problems.docx
+++ b/documents/Problems.docx
@@ -542,61 +542,7 @@
           <w:sz w:val="28"/>
           <w:u w:val="single"/>
         </w:rPr>
-        <w:t>21</w:t>
-      </w:r>
-      <w:r>
-        <w:rPr>
-          <w:b/>
-          <w:sz w:val="28"/>
-          <w:u w:val="single"/>
-        </w:rPr>
-        <w:t>-08-2022</w:t>
-      </w:r>
-    </w:p>
-    <w:p>
-      <w:pPr>
-        <w:pStyle w:val="ListParagraph"/>
-        <w:numPr>
-          <w:ilvl w:val="0"/>
-          <w:numId w:val="6"/>
-        </w:numPr>
-        <w:spacing w:line="240" w:lineRule="auto"/>
-        <w:rPr>
-          <w:sz w:val="28"/>
-        </w:rPr>
-      </w:pPr>
-      <w:r>
-        <w:rPr>
-          <w:sz w:val="28"/>
-        </w:rPr>
-        <w:t>product details problem</w:t>
-      </w:r>
-    </w:p>
-    <w:p>
-      <w:pPr>
-        <w:ind w:left="360"/>
-        <w:jc w:val="center"/>
-        <w:rPr>
-          <w:b/>
-          <w:sz w:val="28"/>
-          <w:u w:val="single"/>
-        </w:rPr>
-      </w:pPr>
-      <w:r>
-        <w:rPr>
-          <w:b/>
-          <w:sz w:val="28"/>
-          <w:u w:val="single"/>
-        </w:rPr>
-        <w:t>2</w:t>
-      </w:r>
-      <w:r>
-        <w:rPr>
-          <w:b/>
-          <w:sz w:val="28"/>
-          <w:u w:val="single"/>
-        </w:rPr>
-        <w:t>5</w:t>
+        <w:t>25</w:t>
       </w:r>
       <w:r>
         <w:rPr>
@@ -657,6 +603,60 @@
       </w:r>
       <w:bookmarkStart w:id="0" w:name="_GoBack"/>
       <w:bookmarkEnd w:id="0"/>
+    </w:p>
+    <w:p>
+      <w:pPr>
+        <w:ind w:left="360"/>
+        <w:jc w:val="center"/>
+        <w:rPr>
+          <w:b/>
+          <w:sz w:val="28"/>
+          <w:u w:val="single"/>
+        </w:rPr>
+      </w:pPr>
+      <w:r>
+        <w:rPr>
+          <w:b/>
+          <w:sz w:val="28"/>
+          <w:u w:val="single"/>
+        </w:rPr>
+        <w:t>2</w:t>
+      </w:r>
+      <w:r>
+        <w:rPr>
+          <w:b/>
+          <w:sz w:val="28"/>
+          <w:u w:val="single"/>
+        </w:rPr>
+        <w:t>8</w:t>
+      </w:r>
+      <w:r>
+        <w:rPr>
+          <w:b/>
+          <w:sz w:val="28"/>
+          <w:u w:val="single"/>
+        </w:rPr>
+        <w:t>-08-2022</w:t>
+      </w:r>
+    </w:p>
+    <w:p>
+      <w:pPr>
+        <w:pStyle w:val="ListParagraph"/>
+        <w:numPr>
+          <w:ilvl w:val="0"/>
+          <w:numId w:val="8"/>
+        </w:numPr>
+        <w:spacing w:line="240" w:lineRule="auto"/>
+        <w:rPr>
+          <w:sz w:val="28"/>
+        </w:rPr>
+      </w:pPr>
+      <w:r>
+        <w:rPr>
+          <w:sz w:val="28"/>
+        </w:rPr>
+        <w:t>Product Carousel and Carousel images problem</w:t>
+      </w:r>
     </w:p>
     <w:p>
       <w:pPr>
@@ -679,6 +679,92 @@
 <file path=word/numbering.xml><?xml version="1.0" encoding="utf-8"?>
 <w:numbering xmlns:wpc="http://schemas.microsoft.com/office/word/2010/wordprocessingCanvas" xmlns:cx="http://schemas.microsoft.com/office/drawing/2014/chartex" xmlns:cx1="http://schemas.microsoft.com/office/drawing/2015/9/8/chartex" xmlns:mc="http://schemas.openxmlformats.org/markup-compatibility/2006" xmlns:o="urn:schemas-microsoft-com:office:office" xmlns:r="http://schemas.openxmlformats.org/officeDocument/2006/relationships" xmlns:m="http://schemas.openxmlformats.org/officeDocument/2006/math" xmlns:v="urn:schemas-microsoft-com:vml" xmlns:wp14="http://schemas.microsoft.com/office/word/2010/wordprocessingDrawing" xmlns:wp="http://schemas.openxmlformats.org/drawingml/2006/wordprocessingDrawing" xmlns:w10="urn:schemas-microsoft-com:office:word" xmlns:w="http://schemas.openxmlformats.org/wordprocessingml/2006/main" xmlns:w14="http://schemas.microsoft.com/office/word/2010/wordml" xmlns:w15="http://schemas.microsoft.com/office/word/2012/wordml" xmlns:w16se="http://schemas.microsoft.com/office/word/2015/wordml/symex" xmlns:wpg="http://schemas.microsoft.com/office/word/2010/wordprocessingGroup" xmlns:wpi="http://schemas.microsoft.com/office/word/2010/wordprocessingInk" xmlns:wne="http://schemas.microsoft.com/office/word/2006/wordml" xmlns:wps="http://schemas.microsoft.com/office/word/2010/wordprocessingShape" mc:Ignorable="w14 w15 w16se wp14">
   <w:abstractNum w:abstractNumId="0" w15:restartNumberingAfterBreak="0">
+    <w:nsid w:val="002F32BC"/>
+    <w:multiLevelType w:val="hybridMultilevel"/>
+    <w:tmpl w:val="C40465A6"/>
+    <w:lvl w:ilvl="0" w:tplc="0409000F">
+      <w:start w:val="1"/>
+      <w:numFmt w:val="decimal"/>
+      <w:lvlText w:val="%1."/>
+      <w:lvlJc w:val="left"/>
+      <w:pPr>
+        <w:ind w:left="1440" w:hanging="360"/>
+      </w:pPr>
+    </w:lvl>
+    <w:lvl w:ilvl="1" w:tplc="04090019" w:tentative="1">
+      <w:start w:val="1"/>
+      <w:numFmt w:val="lowerLetter"/>
+      <w:lvlText w:val="%2."/>
+      <w:lvlJc w:val="left"/>
+      <w:pPr>
+        <w:ind w:left="2160" w:hanging="360"/>
+      </w:pPr>
+    </w:lvl>
+    <w:lvl w:ilvl="2" w:tplc="0409001B" w:tentative="1">
+      <w:start w:val="1"/>
+      <w:numFmt w:val="lowerRoman"/>
+      <w:lvlText w:val="%3."/>
+      <w:lvlJc w:val="right"/>
+      <w:pPr>
+        <w:ind w:left="2880" w:hanging="180"/>
+      </w:pPr>
+    </w:lvl>
+    <w:lvl w:ilvl="3" w:tplc="0409000F" w:tentative="1">
+      <w:start w:val="1"/>
+      <w:numFmt w:val="decimal"/>
+      <w:lvlText w:val="%4."/>
+      <w:lvlJc w:val="left"/>
+      <w:pPr>
+        <w:ind w:left="3600" w:hanging="360"/>
+      </w:pPr>
+    </w:lvl>
+    <w:lvl w:ilvl="4" w:tplc="04090019" w:tentative="1">
+      <w:start w:val="1"/>
+      <w:numFmt w:val="lowerLetter"/>
+      <w:lvlText w:val="%5."/>
+      <w:lvlJc w:val="left"/>
+      <w:pPr>
+        <w:ind w:left="4320" w:hanging="360"/>
+      </w:pPr>
+    </w:lvl>
+    <w:lvl w:ilvl="5" w:tplc="0409001B" w:tentative="1">
+      <w:start w:val="1"/>
+      <w:numFmt w:val="lowerRoman"/>
+      <w:lvlText w:val="%6."/>
+      <w:lvlJc w:val="right"/>
+      <w:pPr>
+        <w:ind w:left="5040" w:hanging="180"/>
+      </w:pPr>
+    </w:lvl>
+    <w:lvl w:ilvl="6" w:tplc="0409000F" w:tentative="1">
+      <w:start w:val="1"/>
+      <w:numFmt w:val="decimal"/>
+      <w:lvlText w:val="%7."/>
+      <w:lvlJc w:val="left"/>
+      <w:pPr>
+        <w:ind w:left="5760" w:hanging="360"/>
+      </w:pPr>
+    </w:lvl>
+    <w:lvl w:ilvl="7" w:tplc="04090019" w:tentative="1">
+      <w:start w:val="1"/>
+      <w:numFmt w:val="lowerLetter"/>
+      <w:lvlText w:val="%8."/>
+      <w:lvlJc w:val="left"/>
+      <w:pPr>
+        <w:ind w:left="6480" w:hanging="360"/>
+      </w:pPr>
+    </w:lvl>
+    <w:lvl w:ilvl="8" w:tplc="0409001B" w:tentative="1">
+      <w:start w:val="1"/>
+      <w:numFmt w:val="lowerRoman"/>
+      <w:lvlText w:val="%9."/>
+      <w:lvlJc w:val="right"/>
+      <w:pPr>
+        <w:ind w:left="7200" w:hanging="180"/>
+      </w:pPr>
+    </w:lvl>
+  </w:abstractNum>
+  <w:abstractNum w:abstractNumId="1" w15:restartNumberingAfterBreak="0">
     <w:nsid w:val="15DC57CD"/>
     <w:multiLevelType w:val="hybridMultilevel"/>
     <w:tmpl w:val="A2006158"/>
@@ -764,7 +850,7 @@
       </w:pPr>
     </w:lvl>
   </w:abstractNum>
-  <w:abstractNum w:abstractNumId="1" w15:restartNumberingAfterBreak="0">
+  <w:abstractNum w:abstractNumId="2" w15:restartNumberingAfterBreak="0">
     <w:nsid w:val="16503D70"/>
     <w:multiLevelType w:val="hybridMultilevel"/>
     <w:tmpl w:val="C40465A6"/>
@@ -850,7 +936,7 @@
       </w:pPr>
     </w:lvl>
   </w:abstractNum>
-  <w:abstractNum w:abstractNumId="2" w15:restartNumberingAfterBreak="0">
+  <w:abstractNum w:abstractNumId="3" w15:restartNumberingAfterBreak="0">
     <w:nsid w:val="1A3B0553"/>
     <w:multiLevelType w:val="hybridMultilevel"/>
     <w:tmpl w:val="C40465A6"/>
@@ -936,7 +1022,7 @@
       </w:pPr>
     </w:lvl>
   </w:abstractNum>
-  <w:abstractNum w:abstractNumId="3" w15:restartNumberingAfterBreak="0">
+  <w:abstractNum w:abstractNumId="4" w15:restartNumberingAfterBreak="0">
     <w:nsid w:val="2BF04068"/>
     <w:multiLevelType w:val="hybridMultilevel"/>
     <w:tmpl w:val="C40465A6"/>
@@ -1022,7 +1108,7 @@
       </w:pPr>
     </w:lvl>
   </w:abstractNum>
-  <w:abstractNum w:abstractNumId="4" w15:restartNumberingAfterBreak="0">
+  <w:abstractNum w:abstractNumId="5" w15:restartNumberingAfterBreak="0">
     <w:nsid w:val="5B534490"/>
     <w:multiLevelType w:val="hybridMultilevel"/>
     <w:tmpl w:val="C40465A6"/>
@@ -1108,7 +1194,7 @@
       </w:pPr>
     </w:lvl>
   </w:abstractNum>
-  <w:abstractNum w:abstractNumId="5" w15:restartNumberingAfterBreak="0">
+  <w:abstractNum w:abstractNumId="6" w15:restartNumberingAfterBreak="0">
     <w:nsid w:val="6FFE342A"/>
     <w:multiLevelType w:val="hybridMultilevel"/>
     <w:tmpl w:val="C40465A6"/>
@@ -1194,7 +1280,7 @@
       </w:pPr>
     </w:lvl>
   </w:abstractNum>
-  <w:abstractNum w:abstractNumId="6" w15:restartNumberingAfterBreak="0">
+  <w:abstractNum w:abstractNumId="7" w15:restartNumberingAfterBreak="0">
     <w:nsid w:val="76155B8C"/>
     <w:multiLevelType w:val="hybridMultilevel"/>
     <w:tmpl w:val="C40465A6"/>
@@ -1281,25 +1367,28 @@
     </w:lvl>
   </w:abstractNum>
   <w:num w:numId="1">
-    <w:abstractNumId w:val="0"/>
+    <w:abstractNumId w:val="1"/>
   </w:num>
   <w:num w:numId="2">
+    <w:abstractNumId w:val="6"/>
+  </w:num>
+  <w:num w:numId="3">
+    <w:abstractNumId w:val="2"/>
+  </w:num>
+  <w:num w:numId="4">
+    <w:abstractNumId w:val="3"/>
+  </w:num>
+  <w:num w:numId="5">
+    <w:abstractNumId w:val="7"/>
+  </w:num>
+  <w:num w:numId="6">
+    <w:abstractNumId w:val="4"/>
+  </w:num>
+  <w:num w:numId="7">
     <w:abstractNumId w:val="5"/>
   </w:num>
-  <w:num w:numId="3">
-    <w:abstractNumId w:val="1"/>
-  </w:num>
-  <w:num w:numId="4">
-    <w:abstractNumId w:val="2"/>
-  </w:num>
-  <w:num w:numId="5">
-    <w:abstractNumId w:val="6"/>
-  </w:num>
-  <w:num w:numId="6">
-    <w:abstractNumId w:val="3"/>
-  </w:num>
-  <w:num w:numId="7">
-    <w:abstractNumId w:val="4"/>
+  <w:num w:numId="8">
+    <w:abstractNumId w:val="0"/>
   </w:num>
 </w:numbering>
 </file>

</xml_diff>

<commit_message>
order details and pdf done
</commit_message>
<xml_diff>
--- a/documents/Problems.docx
+++ b/documents/Problems.docx
@@ -601,8 +601,6 @@
         </w:rPr>
         <w:t>.</w:t>
       </w:r>
-      <w:bookmarkStart w:id="0" w:name="_GoBack"/>
-      <w:bookmarkEnd w:id="0"/>
     </w:p>
     <w:p>
       <w:pPr>
@@ -620,15 +618,7 @@
           <w:sz w:val="28"/>
           <w:u w:val="single"/>
         </w:rPr>
-        <w:t>2</w:t>
-      </w:r>
-      <w:r>
-        <w:rPr>
-          <w:b/>
-          <w:sz w:val="28"/>
-          <w:u w:val="single"/>
-        </w:rPr>
-        <w:t>8</w:t>
+        <w:t>28</w:t>
       </w:r>
       <w:r>
         <w:rPr>
@@ -657,6 +647,106 @@
         </w:rPr>
         <w:t>Product Carousel and Carousel images problem</w:t>
       </w:r>
+    </w:p>
+    <w:p>
+      <w:pPr>
+        <w:ind w:left="360"/>
+        <w:jc w:val="center"/>
+        <w:rPr>
+          <w:b/>
+          <w:sz w:val="28"/>
+          <w:u w:val="single"/>
+        </w:rPr>
+      </w:pPr>
+      <w:r>
+        <w:rPr>
+          <w:b/>
+          <w:sz w:val="28"/>
+          <w:u w:val="single"/>
+        </w:rPr>
+        <w:t>2</w:t>
+      </w:r>
+      <w:r>
+        <w:rPr>
+          <w:b/>
+          <w:sz w:val="28"/>
+          <w:u w:val="single"/>
+        </w:rPr>
+        <w:t>9</w:t>
+      </w:r>
+      <w:r>
+        <w:rPr>
+          <w:b/>
+          <w:sz w:val="28"/>
+          <w:u w:val="single"/>
+        </w:rPr>
+        <w:t>-08-2022</w:t>
+      </w:r>
+    </w:p>
+    <w:p>
+      <w:pPr>
+        <w:pStyle w:val="ListParagraph"/>
+        <w:numPr>
+          <w:ilvl w:val="0"/>
+          <w:numId w:val="9"/>
+        </w:numPr>
+        <w:spacing w:line="240" w:lineRule="auto"/>
+        <w:rPr>
+          <w:sz w:val="28"/>
+        </w:rPr>
+      </w:pPr>
+      <w:r>
+        <w:rPr>
+          <w:sz w:val="28"/>
+        </w:rPr>
+        <w:t>Sale print id problem.</w:t>
+      </w:r>
+    </w:p>
+    <w:p>
+      <w:pPr>
+        <w:pStyle w:val="ListParagraph"/>
+        <w:numPr>
+          <w:ilvl w:val="0"/>
+          <w:numId w:val="9"/>
+        </w:numPr>
+        <w:spacing w:line="240" w:lineRule="auto"/>
+        <w:rPr>
+          <w:sz w:val="28"/>
+        </w:rPr>
+      </w:pPr>
+      <w:r>
+        <w:rPr>
+          <w:sz w:val="28"/>
+        </w:rPr>
+        <w:t>Customer Profile edit</w:t>
+      </w:r>
+      <w:r>
+        <w:rPr>
+          <w:sz w:val="28"/>
+        </w:rPr>
+        <w:t xml:space="preserve"> problem</w:t>
+      </w:r>
+    </w:p>
+    <w:p>
+      <w:pPr>
+        <w:pStyle w:val="ListParagraph"/>
+        <w:numPr>
+          <w:ilvl w:val="0"/>
+          <w:numId w:val="9"/>
+        </w:numPr>
+        <w:spacing w:line="240" w:lineRule="auto"/>
+        <w:rPr>
+          <w:sz w:val="28"/>
+        </w:rPr>
+      </w:pPr>
+      <w:r>
+        <w:rPr>
+          <w:sz w:val="28"/>
+        </w:rPr>
+        <w:t>Customer Logout error problem</w:t>
+      </w:r>
+      <w:bookmarkStart w:id="0" w:name="_GoBack"/>
+      <w:bookmarkEnd w:id="0"/>
     </w:p>
     <w:p>
       <w:pPr>
@@ -765,6 +855,92 @@
     </w:lvl>
   </w:abstractNum>
   <w:abstractNum w:abstractNumId="1" w15:restartNumberingAfterBreak="0">
+    <w:nsid w:val="146B020D"/>
+    <w:multiLevelType w:val="hybridMultilevel"/>
+    <w:tmpl w:val="C40465A6"/>
+    <w:lvl w:ilvl="0" w:tplc="0409000F">
+      <w:start w:val="1"/>
+      <w:numFmt w:val="decimal"/>
+      <w:lvlText w:val="%1."/>
+      <w:lvlJc w:val="left"/>
+      <w:pPr>
+        <w:ind w:left="1440" w:hanging="360"/>
+      </w:pPr>
+    </w:lvl>
+    <w:lvl w:ilvl="1" w:tplc="04090019" w:tentative="1">
+      <w:start w:val="1"/>
+      <w:numFmt w:val="lowerLetter"/>
+      <w:lvlText w:val="%2."/>
+      <w:lvlJc w:val="left"/>
+      <w:pPr>
+        <w:ind w:left="2160" w:hanging="360"/>
+      </w:pPr>
+    </w:lvl>
+    <w:lvl w:ilvl="2" w:tplc="0409001B" w:tentative="1">
+      <w:start w:val="1"/>
+      <w:numFmt w:val="lowerRoman"/>
+      <w:lvlText w:val="%3."/>
+      <w:lvlJc w:val="right"/>
+      <w:pPr>
+        <w:ind w:left="2880" w:hanging="180"/>
+      </w:pPr>
+    </w:lvl>
+    <w:lvl w:ilvl="3" w:tplc="0409000F" w:tentative="1">
+      <w:start w:val="1"/>
+      <w:numFmt w:val="decimal"/>
+      <w:lvlText w:val="%4."/>
+      <w:lvlJc w:val="left"/>
+      <w:pPr>
+        <w:ind w:left="3600" w:hanging="360"/>
+      </w:pPr>
+    </w:lvl>
+    <w:lvl w:ilvl="4" w:tplc="04090019" w:tentative="1">
+      <w:start w:val="1"/>
+      <w:numFmt w:val="lowerLetter"/>
+      <w:lvlText w:val="%5."/>
+      <w:lvlJc w:val="left"/>
+      <w:pPr>
+        <w:ind w:left="4320" w:hanging="360"/>
+      </w:pPr>
+    </w:lvl>
+    <w:lvl w:ilvl="5" w:tplc="0409001B" w:tentative="1">
+      <w:start w:val="1"/>
+      <w:numFmt w:val="lowerRoman"/>
+      <w:lvlText w:val="%6."/>
+      <w:lvlJc w:val="right"/>
+      <w:pPr>
+        <w:ind w:left="5040" w:hanging="180"/>
+      </w:pPr>
+    </w:lvl>
+    <w:lvl w:ilvl="6" w:tplc="0409000F" w:tentative="1">
+      <w:start w:val="1"/>
+      <w:numFmt w:val="decimal"/>
+      <w:lvlText w:val="%7."/>
+      <w:lvlJc w:val="left"/>
+      <w:pPr>
+        <w:ind w:left="5760" w:hanging="360"/>
+      </w:pPr>
+    </w:lvl>
+    <w:lvl w:ilvl="7" w:tplc="04090019" w:tentative="1">
+      <w:start w:val="1"/>
+      <w:numFmt w:val="lowerLetter"/>
+      <w:lvlText w:val="%8."/>
+      <w:lvlJc w:val="left"/>
+      <w:pPr>
+        <w:ind w:left="6480" w:hanging="360"/>
+      </w:pPr>
+    </w:lvl>
+    <w:lvl w:ilvl="8" w:tplc="0409001B" w:tentative="1">
+      <w:start w:val="1"/>
+      <w:numFmt w:val="lowerRoman"/>
+      <w:lvlText w:val="%9."/>
+      <w:lvlJc w:val="right"/>
+      <w:pPr>
+        <w:ind w:left="7200" w:hanging="180"/>
+      </w:pPr>
+    </w:lvl>
+  </w:abstractNum>
+  <w:abstractNum w:abstractNumId="2" w15:restartNumberingAfterBreak="0">
     <w:nsid w:val="15DC57CD"/>
     <w:multiLevelType w:val="hybridMultilevel"/>
     <w:tmpl w:val="A2006158"/>
@@ -850,7 +1026,7 @@
       </w:pPr>
     </w:lvl>
   </w:abstractNum>
-  <w:abstractNum w:abstractNumId="2" w15:restartNumberingAfterBreak="0">
+  <w:abstractNum w:abstractNumId="3" w15:restartNumberingAfterBreak="0">
     <w:nsid w:val="16503D70"/>
     <w:multiLevelType w:val="hybridMultilevel"/>
     <w:tmpl w:val="C40465A6"/>
@@ -936,7 +1112,7 @@
       </w:pPr>
     </w:lvl>
   </w:abstractNum>
-  <w:abstractNum w:abstractNumId="3" w15:restartNumberingAfterBreak="0">
+  <w:abstractNum w:abstractNumId="4" w15:restartNumberingAfterBreak="0">
     <w:nsid w:val="1A3B0553"/>
     <w:multiLevelType w:val="hybridMultilevel"/>
     <w:tmpl w:val="C40465A6"/>
@@ -1022,7 +1198,7 @@
       </w:pPr>
     </w:lvl>
   </w:abstractNum>
-  <w:abstractNum w:abstractNumId="4" w15:restartNumberingAfterBreak="0">
+  <w:abstractNum w:abstractNumId="5" w15:restartNumberingAfterBreak="0">
     <w:nsid w:val="2BF04068"/>
     <w:multiLevelType w:val="hybridMultilevel"/>
     <w:tmpl w:val="C40465A6"/>
@@ -1108,7 +1284,7 @@
       </w:pPr>
     </w:lvl>
   </w:abstractNum>
-  <w:abstractNum w:abstractNumId="5" w15:restartNumberingAfterBreak="0">
+  <w:abstractNum w:abstractNumId="6" w15:restartNumberingAfterBreak="0">
     <w:nsid w:val="5B534490"/>
     <w:multiLevelType w:val="hybridMultilevel"/>
     <w:tmpl w:val="C40465A6"/>
@@ -1194,7 +1370,7 @@
       </w:pPr>
     </w:lvl>
   </w:abstractNum>
-  <w:abstractNum w:abstractNumId="6" w15:restartNumberingAfterBreak="0">
+  <w:abstractNum w:abstractNumId="7" w15:restartNumberingAfterBreak="0">
     <w:nsid w:val="6FFE342A"/>
     <w:multiLevelType w:val="hybridMultilevel"/>
     <w:tmpl w:val="C40465A6"/>
@@ -1280,7 +1456,7 @@
       </w:pPr>
     </w:lvl>
   </w:abstractNum>
-  <w:abstractNum w:abstractNumId="7" w15:restartNumberingAfterBreak="0">
+  <w:abstractNum w:abstractNumId="8" w15:restartNumberingAfterBreak="0">
     <w:nsid w:val="76155B8C"/>
     <w:multiLevelType w:val="hybridMultilevel"/>
     <w:tmpl w:val="C40465A6"/>
@@ -1367,28 +1543,31 @@
     </w:lvl>
   </w:abstractNum>
   <w:num w:numId="1">
-    <w:abstractNumId w:val="1"/>
+    <w:abstractNumId w:val="2"/>
   </w:num>
   <w:num w:numId="2">
-    <w:abstractNumId w:val="6"/>
+    <w:abstractNumId w:val="7"/>
   </w:num>
   <w:num w:numId="3">
-    <w:abstractNumId w:val="2"/>
+    <w:abstractNumId w:val="3"/>
   </w:num>
   <w:num w:numId="4">
-    <w:abstractNumId w:val="3"/>
+    <w:abstractNumId w:val="4"/>
   </w:num>
   <w:num w:numId="5">
-    <w:abstractNumId w:val="7"/>
+    <w:abstractNumId w:val="8"/>
   </w:num>
   <w:num w:numId="6">
-    <w:abstractNumId w:val="4"/>
+    <w:abstractNumId w:val="5"/>
   </w:num>
   <w:num w:numId="7">
-    <w:abstractNumId w:val="5"/>
+    <w:abstractNumId w:val="6"/>
   </w:num>
   <w:num w:numId="8">
     <w:abstractNumId w:val="0"/>
+  </w:num>
+  <w:num w:numId="9">
+    <w:abstractNumId w:val="1"/>
   </w:num>
 </w:numbering>
 </file>

</xml_diff>

<commit_message>
sale and purchase done, export pdf done
</commit_message>
<xml_diff>
--- a/documents/Problems.docx
+++ b/documents/Problems.docx
@@ -387,7 +387,7 @@
         <w:rPr>
           <w:sz w:val="28"/>
         </w:rPr>
-        <w:t>purchase and sale</w:t>
+        <w:t>accounts details</w:t>
       </w:r>
     </w:p>
     <w:p>
@@ -406,51 +406,7 @@
         <w:rPr>
           <w:sz w:val="28"/>
         </w:rPr>
-        <w:t>accounts details</w:t>
-      </w:r>
-    </w:p>
-    <w:p>
-      <w:pPr>
-        <w:pStyle w:val="ListParagraph"/>
-        <w:numPr>
-          <w:ilvl w:val="0"/>
-          <w:numId w:val="2"/>
-        </w:numPr>
-        <w:spacing w:line="240" w:lineRule="auto"/>
-        <w:rPr>
-          <w:sz w:val="28"/>
-        </w:rPr>
-      </w:pPr>
-      <w:r>
-        <w:rPr>
-          <w:sz w:val="28"/>
-        </w:rPr>
         <w:t>category delete error</w:t>
-      </w:r>
-    </w:p>
-    <w:p>
-      <w:pPr>
-        <w:pStyle w:val="ListParagraph"/>
-        <w:numPr>
-          <w:ilvl w:val="0"/>
-          <w:numId w:val="2"/>
-        </w:numPr>
-        <w:spacing w:line="240" w:lineRule="auto"/>
-        <w:rPr>
-          <w:sz w:val="28"/>
-        </w:rPr>
-      </w:pPr>
-      <w:r>
-        <w:rPr>
-          <w:sz w:val="28"/>
-        </w:rPr>
-        <w:t>Get</w:t>
-      </w:r>
-      <w:r>
-        <w:rPr>
-          <w:sz w:val="28"/>
-        </w:rPr>
-        <w:t xml:space="preserve"> all products according to category or brand.</w:t>
       </w:r>
     </w:p>
     <w:p>
@@ -542,82 +498,6 @@
           <w:sz w:val="28"/>
           <w:u w:val="single"/>
         </w:rPr>
-        <w:t>25</w:t>
-      </w:r>
-      <w:r>
-        <w:rPr>
-          <w:b/>
-          <w:sz w:val="28"/>
-          <w:u w:val="single"/>
-        </w:rPr>
-        <w:t>-08-2022</w:t>
-      </w:r>
-    </w:p>
-    <w:p>
-      <w:pPr>
-        <w:pStyle w:val="ListParagraph"/>
-        <w:numPr>
-          <w:ilvl w:val="0"/>
-          <w:numId w:val="7"/>
-        </w:numPr>
-        <w:spacing w:line="240" w:lineRule="auto"/>
-        <w:rPr>
-          <w:sz w:val="28"/>
-        </w:rPr>
-      </w:pPr>
-      <w:r>
-        <w:rPr>
-          <w:sz w:val="28"/>
-        </w:rPr>
-        <w:t>P</w:t>
-      </w:r>
-      <w:r>
-        <w:rPr>
-          <w:sz w:val="28"/>
-        </w:rPr>
-        <w:t>roduct stock check when sale.</w:t>
-      </w:r>
-      <w:r>
-        <w:rPr>
-          <w:sz w:val="28"/>
-        </w:rPr>
-        <w:t xml:space="preserve"> </w:t>
-      </w:r>
-      <w:r>
-        <w:rPr>
-          <w:sz w:val="28"/>
-        </w:rPr>
-        <w:t>And</w:t>
-      </w:r>
-      <w:r>
-        <w:rPr>
-          <w:sz w:val="28"/>
-        </w:rPr>
-        <w:t xml:space="preserve"> if select same product then quantity change</w:t>
-      </w:r>
-      <w:r>
-        <w:rPr>
-          <w:sz w:val="28"/>
-        </w:rPr>
-        <w:t>.</w:t>
-      </w:r>
-    </w:p>
-    <w:p>
-      <w:pPr>
-        <w:ind w:left="360"/>
-        <w:jc w:val="center"/>
-        <w:rPr>
-          <w:b/>
-          <w:sz w:val="28"/>
-          <w:u w:val="single"/>
-        </w:rPr>
-      </w:pPr>
-      <w:r>
-        <w:rPr>
-          <w:b/>
-          <w:sz w:val="28"/>
-          <w:u w:val="single"/>
-        </w:rPr>
         <w:t>28</w:t>
       </w:r>
       <w:r>
@@ -664,15 +544,7 @@
           <w:sz w:val="28"/>
           <w:u w:val="single"/>
         </w:rPr>
-        <w:t>2</w:t>
-      </w:r>
-      <w:r>
-        <w:rPr>
-          <w:b/>
-          <w:sz w:val="28"/>
-          <w:u w:val="single"/>
-        </w:rPr>
-        <w:t>9</w:t>
+        <w:t>29</w:t>
       </w:r>
       <w:r>
         <w:rPr>
@@ -699,7 +571,42 @@
         <w:rPr>
           <w:sz w:val="28"/>
         </w:rPr>
-        <w:t>Sale print id problem.</w:t>
+        <w:t>Customer Profile edit</w:t>
+      </w:r>
+      <w:r>
+        <w:rPr>
+          <w:sz w:val="28"/>
+        </w:rPr>
+        <w:t xml:space="preserve"> problem</w:t>
+      </w:r>
+    </w:p>
+    <w:p>
+      <w:pPr>
+        <w:ind w:left="360"/>
+        <w:jc w:val="center"/>
+        <w:rPr>
+          <w:b/>
+          <w:sz w:val="28"/>
+          <w:u w:val="single"/>
+        </w:rPr>
+      </w:pPr>
+      <w:bookmarkStart w:id="0" w:name="_GoBack"/>
+      <w:bookmarkEnd w:id="0"/>
+      <w:r>
+        <w:rPr>
+          <w:b/>
+          <w:sz w:val="28"/>
+          <w:u w:val="single"/>
+        </w:rPr>
+        <w:t>30</w:t>
+      </w:r>
+      <w:r>
+        <w:rPr>
+          <w:b/>
+          <w:sz w:val="28"/>
+          <w:u w:val="single"/>
+        </w:rPr>
+        <w:t>-08-2022</w:t>
       </w:r>
     </w:p>
     <w:p>
@@ -707,7 +614,7 @@
         <w:pStyle w:val="ListParagraph"/>
         <w:numPr>
           <w:ilvl w:val="0"/>
-          <w:numId w:val="9"/>
+          <w:numId w:val="10"/>
         </w:numPr>
         <w:spacing w:line="240" w:lineRule="auto"/>
         <w:rPr>
@@ -718,43 +625,14 @@
         <w:rPr>
           <w:sz w:val="28"/>
         </w:rPr>
-        <w:t>Customer Profile edit</w:t>
-      </w:r>
-      <w:r>
-        <w:rPr>
-          <w:sz w:val="28"/>
-        </w:rPr>
-        <w:t xml:space="preserve"> problem</w:t>
-      </w:r>
-    </w:p>
-    <w:p>
-      <w:pPr>
-        <w:pStyle w:val="ListParagraph"/>
-        <w:numPr>
-          <w:ilvl w:val="0"/>
-          <w:numId w:val="9"/>
-        </w:numPr>
-        <w:spacing w:line="240" w:lineRule="auto"/>
-        <w:rPr>
-          <w:sz w:val="28"/>
-        </w:rPr>
-      </w:pPr>
-      <w:r>
-        <w:rPr>
-          <w:sz w:val="28"/>
-        </w:rPr>
-        <w:t>Customer Logout error problem</w:t>
-      </w:r>
-      <w:bookmarkStart w:id="0" w:name="_GoBack"/>
-      <w:bookmarkEnd w:id="0"/>
-    </w:p>
-    <w:p>
-      <w:pPr>
-        <w:spacing w:line="240" w:lineRule="auto"/>
-        <w:rPr>
-          <w:sz w:val="28"/>
-        </w:rPr>
-      </w:pPr>
+        <w:t>How can I show error me</w:t>
+      </w:r>
+      <w:r>
+        <w:rPr>
+          <w:sz w:val="28"/>
+        </w:rPr>
+        <w:t>ssage on sale and purchase page?</w:t>
+      </w:r>
     </w:p>
     <w:sectPr>
       <w:pgSz w:w="12240" w:h="15840"/>
@@ -855,6 +733,92 @@
     </w:lvl>
   </w:abstractNum>
   <w:abstractNum w:abstractNumId="1" w15:restartNumberingAfterBreak="0">
+    <w:nsid w:val="095708C9"/>
+    <w:multiLevelType w:val="hybridMultilevel"/>
+    <w:tmpl w:val="C40465A6"/>
+    <w:lvl w:ilvl="0" w:tplc="0409000F">
+      <w:start w:val="1"/>
+      <w:numFmt w:val="decimal"/>
+      <w:lvlText w:val="%1."/>
+      <w:lvlJc w:val="left"/>
+      <w:pPr>
+        <w:ind w:left="1440" w:hanging="360"/>
+      </w:pPr>
+    </w:lvl>
+    <w:lvl w:ilvl="1" w:tplc="04090019" w:tentative="1">
+      <w:start w:val="1"/>
+      <w:numFmt w:val="lowerLetter"/>
+      <w:lvlText w:val="%2."/>
+      <w:lvlJc w:val="left"/>
+      <w:pPr>
+        <w:ind w:left="2160" w:hanging="360"/>
+      </w:pPr>
+    </w:lvl>
+    <w:lvl w:ilvl="2" w:tplc="0409001B" w:tentative="1">
+      <w:start w:val="1"/>
+      <w:numFmt w:val="lowerRoman"/>
+      <w:lvlText w:val="%3."/>
+      <w:lvlJc w:val="right"/>
+      <w:pPr>
+        <w:ind w:left="2880" w:hanging="180"/>
+      </w:pPr>
+    </w:lvl>
+    <w:lvl w:ilvl="3" w:tplc="0409000F" w:tentative="1">
+      <w:start w:val="1"/>
+      <w:numFmt w:val="decimal"/>
+      <w:lvlText w:val="%4."/>
+      <w:lvlJc w:val="left"/>
+      <w:pPr>
+        <w:ind w:left="3600" w:hanging="360"/>
+      </w:pPr>
+    </w:lvl>
+    <w:lvl w:ilvl="4" w:tplc="04090019" w:tentative="1">
+      <w:start w:val="1"/>
+      <w:numFmt w:val="lowerLetter"/>
+      <w:lvlText w:val="%5."/>
+      <w:lvlJc w:val="left"/>
+      <w:pPr>
+        <w:ind w:left="4320" w:hanging="360"/>
+      </w:pPr>
+    </w:lvl>
+    <w:lvl w:ilvl="5" w:tplc="0409001B" w:tentative="1">
+      <w:start w:val="1"/>
+      <w:numFmt w:val="lowerRoman"/>
+      <w:lvlText w:val="%6."/>
+      <w:lvlJc w:val="right"/>
+      <w:pPr>
+        <w:ind w:left="5040" w:hanging="180"/>
+      </w:pPr>
+    </w:lvl>
+    <w:lvl w:ilvl="6" w:tplc="0409000F" w:tentative="1">
+      <w:start w:val="1"/>
+      <w:numFmt w:val="decimal"/>
+      <w:lvlText w:val="%7."/>
+      <w:lvlJc w:val="left"/>
+      <w:pPr>
+        <w:ind w:left="5760" w:hanging="360"/>
+      </w:pPr>
+    </w:lvl>
+    <w:lvl w:ilvl="7" w:tplc="04090019" w:tentative="1">
+      <w:start w:val="1"/>
+      <w:numFmt w:val="lowerLetter"/>
+      <w:lvlText w:val="%8."/>
+      <w:lvlJc w:val="left"/>
+      <w:pPr>
+        <w:ind w:left="6480" w:hanging="360"/>
+      </w:pPr>
+    </w:lvl>
+    <w:lvl w:ilvl="8" w:tplc="0409001B" w:tentative="1">
+      <w:start w:val="1"/>
+      <w:numFmt w:val="lowerRoman"/>
+      <w:lvlText w:val="%9."/>
+      <w:lvlJc w:val="right"/>
+      <w:pPr>
+        <w:ind w:left="7200" w:hanging="180"/>
+      </w:pPr>
+    </w:lvl>
+  </w:abstractNum>
+  <w:abstractNum w:abstractNumId="2" w15:restartNumberingAfterBreak="0">
     <w:nsid w:val="146B020D"/>
     <w:multiLevelType w:val="hybridMultilevel"/>
     <w:tmpl w:val="C40465A6"/>
@@ -940,7 +904,7 @@
       </w:pPr>
     </w:lvl>
   </w:abstractNum>
-  <w:abstractNum w:abstractNumId="2" w15:restartNumberingAfterBreak="0">
+  <w:abstractNum w:abstractNumId="3" w15:restartNumberingAfterBreak="0">
     <w:nsid w:val="15DC57CD"/>
     <w:multiLevelType w:val="hybridMultilevel"/>
     <w:tmpl w:val="A2006158"/>
@@ -1026,7 +990,7 @@
       </w:pPr>
     </w:lvl>
   </w:abstractNum>
-  <w:abstractNum w:abstractNumId="3" w15:restartNumberingAfterBreak="0">
+  <w:abstractNum w:abstractNumId="4" w15:restartNumberingAfterBreak="0">
     <w:nsid w:val="16503D70"/>
     <w:multiLevelType w:val="hybridMultilevel"/>
     <w:tmpl w:val="C40465A6"/>
@@ -1112,7 +1076,7 @@
       </w:pPr>
     </w:lvl>
   </w:abstractNum>
-  <w:abstractNum w:abstractNumId="4" w15:restartNumberingAfterBreak="0">
+  <w:abstractNum w:abstractNumId="5" w15:restartNumberingAfterBreak="0">
     <w:nsid w:val="1A3B0553"/>
     <w:multiLevelType w:val="hybridMultilevel"/>
     <w:tmpl w:val="C40465A6"/>
@@ -1198,7 +1162,7 @@
       </w:pPr>
     </w:lvl>
   </w:abstractNum>
-  <w:abstractNum w:abstractNumId="5" w15:restartNumberingAfterBreak="0">
+  <w:abstractNum w:abstractNumId="6" w15:restartNumberingAfterBreak="0">
     <w:nsid w:val="2BF04068"/>
     <w:multiLevelType w:val="hybridMultilevel"/>
     <w:tmpl w:val="C40465A6"/>
@@ -1284,7 +1248,7 @@
       </w:pPr>
     </w:lvl>
   </w:abstractNum>
-  <w:abstractNum w:abstractNumId="6" w15:restartNumberingAfterBreak="0">
+  <w:abstractNum w:abstractNumId="7" w15:restartNumberingAfterBreak="0">
     <w:nsid w:val="5B534490"/>
     <w:multiLevelType w:val="hybridMultilevel"/>
     <w:tmpl w:val="C40465A6"/>
@@ -1370,7 +1334,7 @@
       </w:pPr>
     </w:lvl>
   </w:abstractNum>
-  <w:abstractNum w:abstractNumId="7" w15:restartNumberingAfterBreak="0">
+  <w:abstractNum w:abstractNumId="8" w15:restartNumberingAfterBreak="0">
     <w:nsid w:val="6FFE342A"/>
     <w:multiLevelType w:val="hybridMultilevel"/>
     <w:tmpl w:val="C40465A6"/>
@@ -1456,7 +1420,7 @@
       </w:pPr>
     </w:lvl>
   </w:abstractNum>
-  <w:abstractNum w:abstractNumId="8" w15:restartNumberingAfterBreak="0">
+  <w:abstractNum w:abstractNumId="9" w15:restartNumberingAfterBreak="0">
     <w:nsid w:val="76155B8C"/>
     <w:multiLevelType w:val="hybridMultilevel"/>
     <w:tmpl w:val="C40465A6"/>
@@ -1543,30 +1507,33 @@
     </w:lvl>
   </w:abstractNum>
   <w:num w:numId="1">
-    <w:abstractNumId w:val="2"/>
+    <w:abstractNumId w:val="3"/>
   </w:num>
   <w:num w:numId="2">
-    <w:abstractNumId w:val="7"/>
+    <w:abstractNumId w:val="8"/>
   </w:num>
   <w:num w:numId="3">
-    <w:abstractNumId w:val="3"/>
+    <w:abstractNumId w:val="4"/>
   </w:num>
   <w:num w:numId="4">
-    <w:abstractNumId w:val="4"/>
+    <w:abstractNumId w:val="5"/>
   </w:num>
   <w:num w:numId="5">
-    <w:abstractNumId w:val="8"/>
+    <w:abstractNumId w:val="9"/>
   </w:num>
   <w:num w:numId="6">
-    <w:abstractNumId w:val="5"/>
+    <w:abstractNumId w:val="6"/>
   </w:num>
   <w:num w:numId="7">
-    <w:abstractNumId w:val="6"/>
+    <w:abstractNumId w:val="7"/>
   </w:num>
   <w:num w:numId="8">
     <w:abstractNumId w:val="0"/>
   </w:num>
   <w:num w:numId="9">
+    <w:abstractNumId w:val="2"/>
+  </w:num>
+  <w:num w:numId="10">
     <w:abstractNumId w:val="1"/>
   </w:num>
 </w:numbering>

</xml_diff>

<commit_message>
wishlist and add to cart try and some design modified
</commit_message>
<xml_diff>
--- a/documents/Problems.docx
+++ b/documents/Problems.docx
@@ -590,8 +590,6 @@
           <w:u w:val="single"/>
         </w:rPr>
       </w:pPr>
-      <w:bookmarkStart w:id="0" w:name="_GoBack"/>
-      <w:bookmarkEnd w:id="0"/>
       <w:r>
         <w:rPr>
           <w:b/>
@@ -633,6 +631,121 @@
         </w:rPr>
         <w:t>ssage on sale and purchase page?</w:t>
       </w:r>
+    </w:p>
+    <w:p>
+      <w:pPr>
+        <w:ind w:left="360"/>
+        <w:jc w:val="center"/>
+        <w:rPr>
+          <w:b/>
+          <w:sz w:val="28"/>
+          <w:u w:val="single"/>
+        </w:rPr>
+      </w:pPr>
+      <w:r>
+        <w:rPr>
+          <w:b/>
+          <w:sz w:val="28"/>
+          <w:u w:val="single"/>
+        </w:rPr>
+        <w:t>01</w:t>
+      </w:r>
+      <w:r>
+        <w:rPr>
+          <w:b/>
+          <w:sz w:val="28"/>
+          <w:u w:val="single"/>
+        </w:rPr>
+        <w:t>-0</w:t>
+      </w:r>
+      <w:r>
+        <w:rPr>
+          <w:b/>
+          <w:sz w:val="28"/>
+          <w:u w:val="single"/>
+        </w:rPr>
+        <w:t>9</w:t>
+      </w:r>
+      <w:r>
+        <w:rPr>
+          <w:b/>
+          <w:sz w:val="28"/>
+          <w:u w:val="single"/>
+        </w:rPr>
+        <w:t>-2022</w:t>
+      </w:r>
+    </w:p>
+    <w:p>
+      <w:pPr>
+        <w:pStyle w:val="ListParagraph"/>
+        <w:numPr>
+          <w:ilvl w:val="0"/>
+          <w:numId w:val="11"/>
+        </w:numPr>
+        <w:spacing w:line="240" w:lineRule="auto"/>
+        <w:rPr>
+          <w:sz w:val="28"/>
+        </w:rPr>
+      </w:pPr>
+      <w:r>
+        <w:rPr>
+          <w:sz w:val="28"/>
+        </w:rPr>
+        <w:t xml:space="preserve">Product details can’t </w:t>
+      </w:r>
+      <w:r>
+        <w:rPr>
+          <w:sz w:val="28"/>
+        </w:rPr>
+        <w:t>show</w:t>
+      </w:r>
+      <w:r>
+        <w:rPr>
+          <w:sz w:val="28"/>
+        </w:rPr>
+        <w:t xml:space="preserve"> on </w:t>
+      </w:r>
+      <w:r>
+        <w:rPr>
+          <w:sz w:val="28"/>
+        </w:rPr>
+        <w:t>wish list</w:t>
+      </w:r>
+      <w:r>
+        <w:rPr>
+          <w:sz w:val="28"/>
+        </w:rPr>
+        <w:t xml:space="preserve"> page.</w:t>
+      </w:r>
+    </w:p>
+    <w:p>
+      <w:pPr>
+        <w:pStyle w:val="ListParagraph"/>
+        <w:numPr>
+          <w:ilvl w:val="0"/>
+          <w:numId w:val="11"/>
+        </w:numPr>
+        <w:spacing w:line="240" w:lineRule="auto"/>
+        <w:rPr>
+          <w:sz w:val="28"/>
+        </w:rPr>
+      </w:pPr>
+      <w:r>
+        <w:rPr>
+          <w:sz w:val="28"/>
+        </w:rPr>
+        <w:t>add to cart problem</w:t>
+      </w:r>
+      <w:bookmarkStart w:id="0" w:name="_GoBack"/>
+      <w:bookmarkEnd w:id="0"/>
+    </w:p>
+    <w:p>
+      <w:pPr>
+        <w:spacing w:line="240" w:lineRule="auto"/>
+        <w:rPr>
+          <w:sz w:val="28"/>
+        </w:rPr>
+      </w:pPr>
     </w:p>
     <w:sectPr>
       <w:pgSz w:w="12240" w:h="15840"/>
@@ -1421,6 +1534,92 @@
     </w:lvl>
   </w:abstractNum>
   <w:abstractNum w:abstractNumId="9" w15:restartNumberingAfterBreak="0">
+    <w:nsid w:val="73F30CB3"/>
+    <w:multiLevelType w:val="hybridMultilevel"/>
+    <w:tmpl w:val="C40465A6"/>
+    <w:lvl w:ilvl="0" w:tplc="0409000F">
+      <w:start w:val="1"/>
+      <w:numFmt w:val="decimal"/>
+      <w:lvlText w:val="%1."/>
+      <w:lvlJc w:val="left"/>
+      <w:pPr>
+        <w:ind w:left="1440" w:hanging="360"/>
+      </w:pPr>
+    </w:lvl>
+    <w:lvl w:ilvl="1" w:tplc="04090019" w:tentative="1">
+      <w:start w:val="1"/>
+      <w:numFmt w:val="lowerLetter"/>
+      <w:lvlText w:val="%2."/>
+      <w:lvlJc w:val="left"/>
+      <w:pPr>
+        <w:ind w:left="2160" w:hanging="360"/>
+      </w:pPr>
+    </w:lvl>
+    <w:lvl w:ilvl="2" w:tplc="0409001B" w:tentative="1">
+      <w:start w:val="1"/>
+      <w:numFmt w:val="lowerRoman"/>
+      <w:lvlText w:val="%3."/>
+      <w:lvlJc w:val="right"/>
+      <w:pPr>
+        <w:ind w:left="2880" w:hanging="180"/>
+      </w:pPr>
+    </w:lvl>
+    <w:lvl w:ilvl="3" w:tplc="0409000F" w:tentative="1">
+      <w:start w:val="1"/>
+      <w:numFmt w:val="decimal"/>
+      <w:lvlText w:val="%4."/>
+      <w:lvlJc w:val="left"/>
+      <w:pPr>
+        <w:ind w:left="3600" w:hanging="360"/>
+      </w:pPr>
+    </w:lvl>
+    <w:lvl w:ilvl="4" w:tplc="04090019" w:tentative="1">
+      <w:start w:val="1"/>
+      <w:numFmt w:val="lowerLetter"/>
+      <w:lvlText w:val="%5."/>
+      <w:lvlJc w:val="left"/>
+      <w:pPr>
+        <w:ind w:left="4320" w:hanging="360"/>
+      </w:pPr>
+    </w:lvl>
+    <w:lvl w:ilvl="5" w:tplc="0409001B" w:tentative="1">
+      <w:start w:val="1"/>
+      <w:numFmt w:val="lowerRoman"/>
+      <w:lvlText w:val="%6."/>
+      <w:lvlJc w:val="right"/>
+      <w:pPr>
+        <w:ind w:left="5040" w:hanging="180"/>
+      </w:pPr>
+    </w:lvl>
+    <w:lvl w:ilvl="6" w:tplc="0409000F" w:tentative="1">
+      <w:start w:val="1"/>
+      <w:numFmt w:val="decimal"/>
+      <w:lvlText w:val="%7."/>
+      <w:lvlJc w:val="left"/>
+      <w:pPr>
+        <w:ind w:left="5760" w:hanging="360"/>
+      </w:pPr>
+    </w:lvl>
+    <w:lvl w:ilvl="7" w:tplc="04090019" w:tentative="1">
+      <w:start w:val="1"/>
+      <w:numFmt w:val="lowerLetter"/>
+      <w:lvlText w:val="%8."/>
+      <w:lvlJc w:val="left"/>
+      <w:pPr>
+        <w:ind w:left="6480" w:hanging="360"/>
+      </w:pPr>
+    </w:lvl>
+    <w:lvl w:ilvl="8" w:tplc="0409001B" w:tentative="1">
+      <w:start w:val="1"/>
+      <w:numFmt w:val="lowerRoman"/>
+      <w:lvlText w:val="%9."/>
+      <w:lvlJc w:val="right"/>
+      <w:pPr>
+        <w:ind w:left="7200" w:hanging="180"/>
+      </w:pPr>
+    </w:lvl>
+  </w:abstractNum>
+  <w:abstractNum w:abstractNumId="10" w15:restartNumberingAfterBreak="0">
     <w:nsid w:val="76155B8C"/>
     <w:multiLevelType w:val="hybridMultilevel"/>
     <w:tmpl w:val="C40465A6"/>
@@ -1519,7 +1718,7 @@
     <w:abstractNumId w:val="5"/>
   </w:num>
   <w:num w:numId="5">
-    <w:abstractNumId w:val="9"/>
+    <w:abstractNumId w:val="10"/>
   </w:num>
   <w:num w:numId="6">
     <w:abstractNumId w:val="6"/>
@@ -1535,6 +1734,9 @@
   </w:num>
   <w:num w:numId="10">
     <w:abstractNumId w:val="1"/>
+  </w:num>
+  <w:num w:numId="11">
+    <w:abstractNumId w:val="9"/>
   </w:num>
 </w:numbering>
 </file>

</xml_diff>

<commit_message>
product image delete done
</commit_message>
<xml_diff>
--- a/documents/Problems.docx
+++ b/documents/Problems.docx
@@ -687,14 +687,114 @@
           <w:sz w:val="28"/>
         </w:rPr>
       </w:pPr>
+      <w:r>
+        <w:rPr>
+          <w:sz w:val="28"/>
+        </w:rPr>
+        <w:t>add to cart problem</w:t>
+      </w:r>
+    </w:p>
+    <w:p>
+      <w:pPr>
+        <w:ind w:left="360"/>
+        <w:jc w:val="center"/>
+        <w:rPr>
+          <w:b/>
+          <w:sz w:val="28"/>
+          <w:u w:val="single"/>
+        </w:rPr>
+      </w:pPr>
+      <w:r>
+        <w:rPr>
+          <w:b/>
+          <w:sz w:val="28"/>
+          <w:u w:val="single"/>
+        </w:rPr>
+        <w:t>10</w:t>
+      </w:r>
+      <w:r>
+        <w:rPr>
+          <w:b/>
+          <w:sz w:val="28"/>
+          <w:u w:val="single"/>
+        </w:rPr>
+        <w:t>-0</w:t>
+      </w:r>
+      <w:r>
+        <w:rPr>
+          <w:b/>
+          <w:sz w:val="28"/>
+          <w:u w:val="single"/>
+        </w:rPr>
+        <w:t>9</w:t>
+      </w:r>
+      <w:r>
+        <w:rPr>
+          <w:b/>
+          <w:sz w:val="28"/>
+          <w:u w:val="single"/>
+        </w:rPr>
+        <w:t>-2022</w:t>
+      </w:r>
+    </w:p>
+    <w:p>
+      <w:pPr>
+        <w:pStyle w:val="ListParagraph"/>
+        <w:numPr>
+          <w:ilvl w:val="0"/>
+          <w:numId w:val="12"/>
+        </w:numPr>
+        <w:spacing w:line="240" w:lineRule="auto"/>
+        <w:rPr>
+          <w:sz w:val="28"/>
+        </w:rPr>
+      </w:pPr>
+      <w:r>
+        <w:rPr>
+          <w:sz w:val="28"/>
+        </w:rPr>
+        <w:t>Product delete problem</w:t>
+      </w:r>
+    </w:p>
+    <w:p>
+      <w:pPr>
+        <w:pStyle w:val="ListParagraph"/>
+        <w:numPr>
+          <w:ilvl w:val="0"/>
+          <w:numId w:val="12"/>
+        </w:numPr>
+        <w:spacing w:line="240" w:lineRule="auto"/>
+        <w:rPr>
+          <w:sz w:val="28"/>
+        </w:rPr>
+      </w:pPr>
+      <w:r>
+        <w:rPr>
+          <w:sz w:val="28"/>
+        </w:rPr>
+        <w:t>When product edit then subcategory not show.</w:t>
+      </w:r>
+    </w:p>
+    <w:p>
+      <w:pPr>
+        <w:pStyle w:val="ListParagraph"/>
+        <w:numPr>
+          <w:ilvl w:val="0"/>
+          <w:numId w:val="12"/>
+        </w:numPr>
+        <w:spacing w:line="240" w:lineRule="auto"/>
+        <w:rPr>
+          <w:sz w:val="28"/>
+        </w:rPr>
+      </w:pPr>
+      <w:r>
+        <w:rPr>
+          <w:sz w:val="28"/>
+        </w:rPr>
+        <w:t>Product image deleted but cannot delete image on storage folder.</w:t>
+      </w:r>
       <w:bookmarkStart w:id="0" w:name="_GoBack"/>
       <w:bookmarkEnd w:id="0"/>
-      <w:r>
-        <w:rPr>
-          <w:sz w:val="28"/>
-        </w:rPr>
-        <w:t>add to cart problem</w:t>
-      </w:r>
     </w:p>
     <w:p>
       <w:pPr>
@@ -889,6 +989,92 @@
     </w:lvl>
   </w:abstractNum>
   <w:abstractNum w:abstractNumId="2" w15:restartNumberingAfterBreak="0">
+    <w:nsid w:val="11B755F7"/>
+    <w:multiLevelType w:val="hybridMultilevel"/>
+    <w:tmpl w:val="C40465A6"/>
+    <w:lvl w:ilvl="0" w:tplc="0409000F">
+      <w:start w:val="1"/>
+      <w:numFmt w:val="decimal"/>
+      <w:lvlText w:val="%1."/>
+      <w:lvlJc w:val="left"/>
+      <w:pPr>
+        <w:ind w:left="1440" w:hanging="360"/>
+      </w:pPr>
+    </w:lvl>
+    <w:lvl w:ilvl="1" w:tplc="04090019" w:tentative="1">
+      <w:start w:val="1"/>
+      <w:numFmt w:val="lowerLetter"/>
+      <w:lvlText w:val="%2."/>
+      <w:lvlJc w:val="left"/>
+      <w:pPr>
+        <w:ind w:left="2160" w:hanging="360"/>
+      </w:pPr>
+    </w:lvl>
+    <w:lvl w:ilvl="2" w:tplc="0409001B" w:tentative="1">
+      <w:start w:val="1"/>
+      <w:numFmt w:val="lowerRoman"/>
+      <w:lvlText w:val="%3."/>
+      <w:lvlJc w:val="right"/>
+      <w:pPr>
+        <w:ind w:left="2880" w:hanging="180"/>
+      </w:pPr>
+    </w:lvl>
+    <w:lvl w:ilvl="3" w:tplc="0409000F" w:tentative="1">
+      <w:start w:val="1"/>
+      <w:numFmt w:val="decimal"/>
+      <w:lvlText w:val="%4."/>
+      <w:lvlJc w:val="left"/>
+      <w:pPr>
+        <w:ind w:left="3600" w:hanging="360"/>
+      </w:pPr>
+    </w:lvl>
+    <w:lvl w:ilvl="4" w:tplc="04090019" w:tentative="1">
+      <w:start w:val="1"/>
+      <w:numFmt w:val="lowerLetter"/>
+      <w:lvlText w:val="%5."/>
+      <w:lvlJc w:val="left"/>
+      <w:pPr>
+        <w:ind w:left="4320" w:hanging="360"/>
+      </w:pPr>
+    </w:lvl>
+    <w:lvl w:ilvl="5" w:tplc="0409001B" w:tentative="1">
+      <w:start w:val="1"/>
+      <w:numFmt w:val="lowerRoman"/>
+      <w:lvlText w:val="%6."/>
+      <w:lvlJc w:val="right"/>
+      <w:pPr>
+        <w:ind w:left="5040" w:hanging="180"/>
+      </w:pPr>
+    </w:lvl>
+    <w:lvl w:ilvl="6" w:tplc="0409000F" w:tentative="1">
+      <w:start w:val="1"/>
+      <w:numFmt w:val="decimal"/>
+      <w:lvlText w:val="%7."/>
+      <w:lvlJc w:val="left"/>
+      <w:pPr>
+        <w:ind w:left="5760" w:hanging="360"/>
+      </w:pPr>
+    </w:lvl>
+    <w:lvl w:ilvl="7" w:tplc="04090019" w:tentative="1">
+      <w:start w:val="1"/>
+      <w:numFmt w:val="lowerLetter"/>
+      <w:lvlText w:val="%8."/>
+      <w:lvlJc w:val="left"/>
+      <w:pPr>
+        <w:ind w:left="6480" w:hanging="360"/>
+      </w:pPr>
+    </w:lvl>
+    <w:lvl w:ilvl="8" w:tplc="0409001B" w:tentative="1">
+      <w:start w:val="1"/>
+      <w:numFmt w:val="lowerRoman"/>
+      <w:lvlText w:val="%9."/>
+      <w:lvlJc w:val="right"/>
+      <w:pPr>
+        <w:ind w:left="7200" w:hanging="180"/>
+      </w:pPr>
+    </w:lvl>
+  </w:abstractNum>
+  <w:abstractNum w:abstractNumId="3" w15:restartNumberingAfterBreak="0">
     <w:nsid w:val="146B020D"/>
     <w:multiLevelType w:val="hybridMultilevel"/>
     <w:tmpl w:val="C40465A6"/>
@@ -974,7 +1160,7 @@
       </w:pPr>
     </w:lvl>
   </w:abstractNum>
-  <w:abstractNum w:abstractNumId="3" w15:restartNumberingAfterBreak="0">
+  <w:abstractNum w:abstractNumId="4" w15:restartNumberingAfterBreak="0">
     <w:nsid w:val="15DC57CD"/>
     <w:multiLevelType w:val="hybridMultilevel"/>
     <w:tmpl w:val="A2006158"/>
@@ -1060,7 +1246,7 @@
       </w:pPr>
     </w:lvl>
   </w:abstractNum>
-  <w:abstractNum w:abstractNumId="4" w15:restartNumberingAfterBreak="0">
+  <w:abstractNum w:abstractNumId="5" w15:restartNumberingAfterBreak="0">
     <w:nsid w:val="16503D70"/>
     <w:multiLevelType w:val="hybridMultilevel"/>
     <w:tmpl w:val="C40465A6"/>
@@ -1146,7 +1332,7 @@
       </w:pPr>
     </w:lvl>
   </w:abstractNum>
-  <w:abstractNum w:abstractNumId="5" w15:restartNumberingAfterBreak="0">
+  <w:abstractNum w:abstractNumId="6" w15:restartNumberingAfterBreak="0">
     <w:nsid w:val="1A3B0553"/>
     <w:multiLevelType w:val="hybridMultilevel"/>
     <w:tmpl w:val="C40465A6"/>
@@ -1232,7 +1418,7 @@
       </w:pPr>
     </w:lvl>
   </w:abstractNum>
-  <w:abstractNum w:abstractNumId="6" w15:restartNumberingAfterBreak="0">
+  <w:abstractNum w:abstractNumId="7" w15:restartNumberingAfterBreak="0">
     <w:nsid w:val="2BF04068"/>
     <w:multiLevelType w:val="hybridMultilevel"/>
     <w:tmpl w:val="C40465A6"/>
@@ -1318,7 +1504,7 @@
       </w:pPr>
     </w:lvl>
   </w:abstractNum>
-  <w:abstractNum w:abstractNumId="7" w15:restartNumberingAfterBreak="0">
+  <w:abstractNum w:abstractNumId="8" w15:restartNumberingAfterBreak="0">
     <w:nsid w:val="5B534490"/>
     <w:multiLevelType w:val="hybridMultilevel"/>
     <w:tmpl w:val="C40465A6"/>
@@ -1404,7 +1590,7 @@
       </w:pPr>
     </w:lvl>
   </w:abstractNum>
-  <w:abstractNum w:abstractNumId="8" w15:restartNumberingAfterBreak="0">
+  <w:abstractNum w:abstractNumId="9" w15:restartNumberingAfterBreak="0">
     <w:nsid w:val="6FFE342A"/>
     <w:multiLevelType w:val="hybridMultilevel"/>
     <w:tmpl w:val="C40465A6"/>
@@ -1490,7 +1676,7 @@
       </w:pPr>
     </w:lvl>
   </w:abstractNum>
-  <w:abstractNum w:abstractNumId="9" w15:restartNumberingAfterBreak="0">
+  <w:abstractNum w:abstractNumId="10" w15:restartNumberingAfterBreak="0">
     <w:nsid w:val="73F30CB3"/>
     <w:multiLevelType w:val="hybridMultilevel"/>
     <w:tmpl w:val="C40465A6"/>
@@ -1576,7 +1762,7 @@
       </w:pPr>
     </w:lvl>
   </w:abstractNum>
-  <w:abstractNum w:abstractNumId="10" w15:restartNumberingAfterBreak="0">
+  <w:abstractNum w:abstractNumId="11" w15:restartNumberingAfterBreak="0">
     <w:nsid w:val="76155B8C"/>
     <w:multiLevelType w:val="hybridMultilevel"/>
     <w:tmpl w:val="C40465A6"/>
@@ -1663,37 +1849,40 @@
     </w:lvl>
   </w:abstractNum>
   <w:num w:numId="1">
-    <w:abstractNumId w:val="3"/>
+    <w:abstractNumId w:val="4"/>
   </w:num>
   <w:num w:numId="2">
-    <w:abstractNumId w:val="8"/>
+    <w:abstractNumId w:val="9"/>
   </w:num>
   <w:num w:numId="3">
-    <w:abstractNumId w:val="4"/>
+    <w:abstractNumId w:val="5"/>
   </w:num>
   <w:num w:numId="4">
-    <w:abstractNumId w:val="5"/>
+    <w:abstractNumId w:val="6"/>
   </w:num>
   <w:num w:numId="5">
-    <w:abstractNumId w:val="10"/>
+    <w:abstractNumId w:val="11"/>
   </w:num>
   <w:num w:numId="6">
-    <w:abstractNumId w:val="6"/>
+    <w:abstractNumId w:val="7"/>
   </w:num>
   <w:num w:numId="7">
-    <w:abstractNumId w:val="7"/>
+    <w:abstractNumId w:val="8"/>
   </w:num>
   <w:num w:numId="8">
     <w:abstractNumId w:val="0"/>
   </w:num>
   <w:num w:numId="9">
-    <w:abstractNumId w:val="2"/>
+    <w:abstractNumId w:val="3"/>
   </w:num>
   <w:num w:numId="10">
     <w:abstractNumId w:val="1"/>
   </w:num>
   <w:num w:numId="11">
-    <w:abstractNumId w:val="9"/>
+    <w:abstractNumId w:val="10"/>
+  </w:num>
+  <w:num w:numId="12">
+    <w:abstractNumId w:val="2"/>
   </w:num>
 </w:numbering>
 </file>

</xml_diff>

<commit_message>
sale lead done and all export pdf done
</commit_message>
<xml_diff>
--- a/documents/Problems.docx
+++ b/documents/Problems.docx
@@ -465,71 +465,6 @@
     </w:p>
     <w:p>
       <w:pPr>
-        <w:pStyle w:val="ListParagraph"/>
-        <w:numPr>
-          <w:ilvl w:val="0"/>
-          <w:numId w:val="5"/>
-        </w:numPr>
-        <w:spacing w:line="240" w:lineRule="auto"/>
-        <w:rPr>
-          <w:sz w:val="28"/>
-        </w:rPr>
-      </w:pPr>
-      <w:r>
-        <w:rPr>
-          <w:sz w:val="28"/>
-        </w:rPr>
-        <w:t>product update problem</w:t>
-      </w:r>
-    </w:p>
-    <w:p>
-      <w:pPr>
-        <w:ind w:left="360"/>
-        <w:jc w:val="center"/>
-        <w:rPr>
-          <w:b/>
-          <w:sz w:val="28"/>
-          <w:u w:val="single"/>
-        </w:rPr>
-      </w:pPr>
-      <w:r>
-        <w:rPr>
-          <w:b/>
-          <w:sz w:val="28"/>
-          <w:u w:val="single"/>
-        </w:rPr>
-        <w:t>28</w:t>
-      </w:r>
-      <w:r>
-        <w:rPr>
-          <w:b/>
-          <w:sz w:val="28"/>
-          <w:u w:val="single"/>
-        </w:rPr>
-        <w:t>-08-2022</w:t>
-      </w:r>
-    </w:p>
-    <w:p>
-      <w:pPr>
-        <w:pStyle w:val="ListParagraph"/>
-        <w:numPr>
-          <w:ilvl w:val="0"/>
-          <w:numId w:val="8"/>
-        </w:numPr>
-        <w:spacing w:line="240" w:lineRule="auto"/>
-        <w:rPr>
-          <w:sz w:val="28"/>
-        </w:rPr>
-      </w:pPr>
-      <w:r>
-        <w:rPr>
-          <w:sz w:val="28"/>
-        </w:rPr>
-        <w:t>Product Carousel problem</w:t>
-      </w:r>
-    </w:p>
-    <w:p>
-      <w:pPr>
         <w:ind w:left="360"/>
         <w:jc w:val="center"/>
         <w:rPr>
@@ -758,10 +693,61 @@
     </w:p>
     <w:p>
       <w:pPr>
+        <w:ind w:left="360"/>
+        <w:jc w:val="center"/>
+        <w:rPr>
+          <w:b/>
+          <w:sz w:val="28"/>
+          <w:u w:val="single"/>
+        </w:rPr>
+      </w:pPr>
+      <w:r>
+        <w:rPr>
+          <w:b/>
+          <w:sz w:val="28"/>
+          <w:u w:val="single"/>
+        </w:rPr>
+        <w:t>1</w:t>
+      </w:r>
+      <w:r>
+        <w:rPr>
+          <w:b/>
+          <w:sz w:val="28"/>
+          <w:u w:val="single"/>
+        </w:rPr>
+        <w:t>1</w:t>
+      </w:r>
+      <w:r>
+        <w:rPr>
+          <w:b/>
+          <w:sz w:val="28"/>
+          <w:u w:val="single"/>
+        </w:rPr>
+        <w:t>-0</w:t>
+      </w:r>
+      <w:r>
+        <w:rPr>
+          <w:b/>
+          <w:sz w:val="28"/>
+          <w:u w:val="single"/>
+        </w:rPr>
+        <w:t>9</w:t>
+      </w:r>
+      <w:r>
+        <w:rPr>
+          <w:b/>
+          <w:sz w:val="28"/>
+          <w:u w:val="single"/>
+        </w:rPr>
+        <w:t>-2022</w:t>
+      </w:r>
+    </w:p>
+    <w:p>
+      <w:pPr>
         <w:pStyle w:val="ListParagraph"/>
         <w:numPr>
           <w:ilvl w:val="0"/>
-          <w:numId w:val="12"/>
+          <w:numId w:val="14"/>
         </w:numPr>
         <w:spacing w:line="240" w:lineRule="auto"/>
         <w:rPr>
@@ -772,7 +758,13 @@
         <w:rPr>
           <w:sz w:val="28"/>
         </w:rPr>
-        <w:t>When product edit then subcategory not show.</w:t>
+        <w:t xml:space="preserve">customer login </w:t>
+      </w:r>
+      <w:r>
+        <w:rPr>
+          <w:sz w:val="28"/>
+        </w:rPr>
+        <w:t>validation problem</w:t>
       </w:r>
     </w:p>
     <w:p>
@@ -780,7 +772,7 @@
         <w:pStyle w:val="ListParagraph"/>
         <w:numPr>
           <w:ilvl w:val="0"/>
-          <w:numId w:val="12"/>
+          <w:numId w:val="14"/>
         </w:numPr>
         <w:spacing w:line="240" w:lineRule="auto"/>
         <w:rPr>
@@ -791,7 +783,7 @@
         <w:rPr>
           <w:sz w:val="28"/>
         </w:rPr>
-        <w:t>Product image deleted but cannot delete image on storage folder.</w:t>
+        <w:t>carousel status true false problem</w:t>
       </w:r>
       <w:bookmarkStart w:id="0" w:name="_GoBack"/>
       <w:bookmarkEnd w:id="0"/>
@@ -989,6 +981,92 @@
     </w:lvl>
   </w:abstractNum>
   <w:abstractNum w:abstractNumId="2" w15:restartNumberingAfterBreak="0">
+    <w:nsid w:val="0F9E54AE"/>
+    <w:multiLevelType w:val="hybridMultilevel"/>
+    <w:tmpl w:val="C40465A6"/>
+    <w:lvl w:ilvl="0" w:tplc="0409000F">
+      <w:start w:val="1"/>
+      <w:numFmt w:val="decimal"/>
+      <w:lvlText w:val="%1."/>
+      <w:lvlJc w:val="left"/>
+      <w:pPr>
+        <w:ind w:left="1440" w:hanging="360"/>
+      </w:pPr>
+    </w:lvl>
+    <w:lvl w:ilvl="1" w:tplc="04090019" w:tentative="1">
+      <w:start w:val="1"/>
+      <w:numFmt w:val="lowerLetter"/>
+      <w:lvlText w:val="%2."/>
+      <w:lvlJc w:val="left"/>
+      <w:pPr>
+        <w:ind w:left="2160" w:hanging="360"/>
+      </w:pPr>
+    </w:lvl>
+    <w:lvl w:ilvl="2" w:tplc="0409001B" w:tentative="1">
+      <w:start w:val="1"/>
+      <w:numFmt w:val="lowerRoman"/>
+      <w:lvlText w:val="%3."/>
+      <w:lvlJc w:val="right"/>
+      <w:pPr>
+        <w:ind w:left="2880" w:hanging="180"/>
+      </w:pPr>
+    </w:lvl>
+    <w:lvl w:ilvl="3" w:tplc="0409000F" w:tentative="1">
+      <w:start w:val="1"/>
+      <w:numFmt w:val="decimal"/>
+      <w:lvlText w:val="%4."/>
+      <w:lvlJc w:val="left"/>
+      <w:pPr>
+        <w:ind w:left="3600" w:hanging="360"/>
+      </w:pPr>
+    </w:lvl>
+    <w:lvl w:ilvl="4" w:tplc="04090019" w:tentative="1">
+      <w:start w:val="1"/>
+      <w:numFmt w:val="lowerLetter"/>
+      <w:lvlText w:val="%5."/>
+      <w:lvlJc w:val="left"/>
+      <w:pPr>
+        <w:ind w:left="4320" w:hanging="360"/>
+      </w:pPr>
+    </w:lvl>
+    <w:lvl w:ilvl="5" w:tplc="0409001B" w:tentative="1">
+      <w:start w:val="1"/>
+      <w:numFmt w:val="lowerRoman"/>
+      <w:lvlText w:val="%6."/>
+      <w:lvlJc w:val="right"/>
+      <w:pPr>
+        <w:ind w:left="5040" w:hanging="180"/>
+      </w:pPr>
+    </w:lvl>
+    <w:lvl w:ilvl="6" w:tplc="0409000F" w:tentative="1">
+      <w:start w:val="1"/>
+      <w:numFmt w:val="decimal"/>
+      <w:lvlText w:val="%7."/>
+      <w:lvlJc w:val="left"/>
+      <w:pPr>
+        <w:ind w:left="5760" w:hanging="360"/>
+      </w:pPr>
+    </w:lvl>
+    <w:lvl w:ilvl="7" w:tplc="04090019" w:tentative="1">
+      <w:start w:val="1"/>
+      <w:numFmt w:val="lowerLetter"/>
+      <w:lvlText w:val="%8."/>
+      <w:lvlJc w:val="left"/>
+      <w:pPr>
+        <w:ind w:left="6480" w:hanging="360"/>
+      </w:pPr>
+    </w:lvl>
+    <w:lvl w:ilvl="8" w:tplc="0409001B" w:tentative="1">
+      <w:start w:val="1"/>
+      <w:numFmt w:val="lowerRoman"/>
+      <w:lvlText w:val="%9."/>
+      <w:lvlJc w:val="right"/>
+      <w:pPr>
+        <w:ind w:left="7200" w:hanging="180"/>
+      </w:pPr>
+    </w:lvl>
+  </w:abstractNum>
+  <w:abstractNum w:abstractNumId="3" w15:restartNumberingAfterBreak="0">
     <w:nsid w:val="11B755F7"/>
     <w:multiLevelType w:val="hybridMultilevel"/>
     <w:tmpl w:val="C40465A6"/>
@@ -1074,7 +1152,7 @@
       </w:pPr>
     </w:lvl>
   </w:abstractNum>
-  <w:abstractNum w:abstractNumId="3" w15:restartNumberingAfterBreak="0">
+  <w:abstractNum w:abstractNumId="4" w15:restartNumberingAfterBreak="0">
     <w:nsid w:val="146B020D"/>
     <w:multiLevelType w:val="hybridMultilevel"/>
     <w:tmpl w:val="C40465A6"/>
@@ -1160,7 +1238,7 @@
       </w:pPr>
     </w:lvl>
   </w:abstractNum>
-  <w:abstractNum w:abstractNumId="4" w15:restartNumberingAfterBreak="0">
+  <w:abstractNum w:abstractNumId="5" w15:restartNumberingAfterBreak="0">
     <w:nsid w:val="15DC57CD"/>
     <w:multiLevelType w:val="hybridMultilevel"/>
     <w:tmpl w:val="A2006158"/>
@@ -1246,7 +1324,7 @@
       </w:pPr>
     </w:lvl>
   </w:abstractNum>
-  <w:abstractNum w:abstractNumId="5" w15:restartNumberingAfterBreak="0">
+  <w:abstractNum w:abstractNumId="6" w15:restartNumberingAfterBreak="0">
     <w:nsid w:val="16503D70"/>
     <w:multiLevelType w:val="hybridMultilevel"/>
     <w:tmpl w:val="C40465A6"/>
@@ -1332,7 +1410,7 @@
       </w:pPr>
     </w:lvl>
   </w:abstractNum>
-  <w:abstractNum w:abstractNumId="6" w15:restartNumberingAfterBreak="0">
+  <w:abstractNum w:abstractNumId="7" w15:restartNumberingAfterBreak="0">
     <w:nsid w:val="1A3B0553"/>
     <w:multiLevelType w:val="hybridMultilevel"/>
     <w:tmpl w:val="C40465A6"/>
@@ -1418,7 +1496,93 @@
       </w:pPr>
     </w:lvl>
   </w:abstractNum>
-  <w:abstractNum w:abstractNumId="7" w15:restartNumberingAfterBreak="0">
+  <w:abstractNum w:abstractNumId="8" w15:restartNumberingAfterBreak="0">
+    <w:nsid w:val="1B7F1DD1"/>
+    <w:multiLevelType w:val="hybridMultilevel"/>
+    <w:tmpl w:val="C40465A6"/>
+    <w:lvl w:ilvl="0" w:tplc="0409000F">
+      <w:start w:val="1"/>
+      <w:numFmt w:val="decimal"/>
+      <w:lvlText w:val="%1."/>
+      <w:lvlJc w:val="left"/>
+      <w:pPr>
+        <w:ind w:left="1440" w:hanging="360"/>
+      </w:pPr>
+    </w:lvl>
+    <w:lvl w:ilvl="1" w:tplc="04090019" w:tentative="1">
+      <w:start w:val="1"/>
+      <w:numFmt w:val="lowerLetter"/>
+      <w:lvlText w:val="%2."/>
+      <w:lvlJc w:val="left"/>
+      <w:pPr>
+        <w:ind w:left="2160" w:hanging="360"/>
+      </w:pPr>
+    </w:lvl>
+    <w:lvl w:ilvl="2" w:tplc="0409001B" w:tentative="1">
+      <w:start w:val="1"/>
+      <w:numFmt w:val="lowerRoman"/>
+      <w:lvlText w:val="%3."/>
+      <w:lvlJc w:val="right"/>
+      <w:pPr>
+        <w:ind w:left="2880" w:hanging="180"/>
+      </w:pPr>
+    </w:lvl>
+    <w:lvl w:ilvl="3" w:tplc="0409000F" w:tentative="1">
+      <w:start w:val="1"/>
+      <w:numFmt w:val="decimal"/>
+      <w:lvlText w:val="%4."/>
+      <w:lvlJc w:val="left"/>
+      <w:pPr>
+        <w:ind w:left="3600" w:hanging="360"/>
+      </w:pPr>
+    </w:lvl>
+    <w:lvl w:ilvl="4" w:tplc="04090019" w:tentative="1">
+      <w:start w:val="1"/>
+      <w:numFmt w:val="lowerLetter"/>
+      <w:lvlText w:val="%5."/>
+      <w:lvlJc w:val="left"/>
+      <w:pPr>
+        <w:ind w:left="4320" w:hanging="360"/>
+      </w:pPr>
+    </w:lvl>
+    <w:lvl w:ilvl="5" w:tplc="0409001B" w:tentative="1">
+      <w:start w:val="1"/>
+      <w:numFmt w:val="lowerRoman"/>
+      <w:lvlText w:val="%6."/>
+      <w:lvlJc w:val="right"/>
+      <w:pPr>
+        <w:ind w:left="5040" w:hanging="180"/>
+      </w:pPr>
+    </w:lvl>
+    <w:lvl w:ilvl="6" w:tplc="0409000F" w:tentative="1">
+      <w:start w:val="1"/>
+      <w:numFmt w:val="decimal"/>
+      <w:lvlText w:val="%7."/>
+      <w:lvlJc w:val="left"/>
+      <w:pPr>
+        <w:ind w:left="5760" w:hanging="360"/>
+      </w:pPr>
+    </w:lvl>
+    <w:lvl w:ilvl="7" w:tplc="04090019" w:tentative="1">
+      <w:start w:val="1"/>
+      <w:numFmt w:val="lowerLetter"/>
+      <w:lvlText w:val="%8."/>
+      <w:lvlJc w:val="left"/>
+      <w:pPr>
+        <w:ind w:left="6480" w:hanging="360"/>
+      </w:pPr>
+    </w:lvl>
+    <w:lvl w:ilvl="8" w:tplc="0409001B" w:tentative="1">
+      <w:start w:val="1"/>
+      <w:numFmt w:val="lowerRoman"/>
+      <w:lvlText w:val="%9."/>
+      <w:lvlJc w:val="right"/>
+      <w:pPr>
+        <w:ind w:left="7200" w:hanging="180"/>
+      </w:pPr>
+    </w:lvl>
+  </w:abstractNum>
+  <w:abstractNum w:abstractNumId="9" w15:restartNumberingAfterBreak="0">
     <w:nsid w:val="2BF04068"/>
     <w:multiLevelType w:val="hybridMultilevel"/>
     <w:tmpl w:val="C40465A6"/>
@@ -1504,7 +1668,7 @@
       </w:pPr>
     </w:lvl>
   </w:abstractNum>
-  <w:abstractNum w:abstractNumId="8" w15:restartNumberingAfterBreak="0">
+  <w:abstractNum w:abstractNumId="10" w15:restartNumberingAfterBreak="0">
     <w:nsid w:val="5B534490"/>
     <w:multiLevelType w:val="hybridMultilevel"/>
     <w:tmpl w:val="C40465A6"/>
@@ -1590,7 +1754,7 @@
       </w:pPr>
     </w:lvl>
   </w:abstractNum>
-  <w:abstractNum w:abstractNumId="9" w15:restartNumberingAfterBreak="0">
+  <w:abstractNum w:abstractNumId="11" w15:restartNumberingAfterBreak="0">
     <w:nsid w:val="6FFE342A"/>
     <w:multiLevelType w:val="hybridMultilevel"/>
     <w:tmpl w:val="C40465A6"/>
@@ -1676,7 +1840,7 @@
       </w:pPr>
     </w:lvl>
   </w:abstractNum>
-  <w:abstractNum w:abstractNumId="10" w15:restartNumberingAfterBreak="0">
+  <w:abstractNum w:abstractNumId="12" w15:restartNumberingAfterBreak="0">
     <w:nsid w:val="73F30CB3"/>
     <w:multiLevelType w:val="hybridMultilevel"/>
     <w:tmpl w:val="C40465A6"/>
@@ -1762,7 +1926,7 @@
       </w:pPr>
     </w:lvl>
   </w:abstractNum>
-  <w:abstractNum w:abstractNumId="11" w15:restartNumberingAfterBreak="0">
+  <w:abstractNum w:abstractNumId="13" w15:restartNumberingAfterBreak="0">
     <w:nsid w:val="76155B8C"/>
     <w:multiLevelType w:val="hybridMultilevel"/>
     <w:tmpl w:val="C40465A6"/>
@@ -1849,39 +2013,45 @@
     </w:lvl>
   </w:abstractNum>
   <w:num w:numId="1">
-    <w:abstractNumId w:val="4"/>
+    <w:abstractNumId w:val="5"/>
   </w:num>
   <w:num w:numId="2">
+    <w:abstractNumId w:val="11"/>
+  </w:num>
+  <w:num w:numId="3">
+    <w:abstractNumId w:val="6"/>
+  </w:num>
+  <w:num w:numId="4">
+    <w:abstractNumId w:val="7"/>
+  </w:num>
+  <w:num w:numId="5">
+    <w:abstractNumId w:val="13"/>
+  </w:num>
+  <w:num w:numId="6">
     <w:abstractNumId w:val="9"/>
   </w:num>
-  <w:num w:numId="3">
-    <w:abstractNumId w:val="5"/>
-  </w:num>
-  <w:num w:numId="4">
-    <w:abstractNumId w:val="6"/>
-  </w:num>
-  <w:num w:numId="5">
-    <w:abstractNumId w:val="11"/>
-  </w:num>
-  <w:num w:numId="6">
-    <w:abstractNumId w:val="7"/>
-  </w:num>
   <w:num w:numId="7">
-    <w:abstractNumId w:val="8"/>
+    <w:abstractNumId w:val="10"/>
   </w:num>
   <w:num w:numId="8">
     <w:abstractNumId w:val="0"/>
   </w:num>
   <w:num w:numId="9">
-    <w:abstractNumId w:val="3"/>
+    <w:abstractNumId w:val="4"/>
   </w:num>
   <w:num w:numId="10">
     <w:abstractNumId w:val="1"/>
   </w:num>
   <w:num w:numId="11">
-    <w:abstractNumId w:val="10"/>
+    <w:abstractNumId w:val="12"/>
   </w:num>
   <w:num w:numId="12">
+    <w:abstractNumId w:val="3"/>
+  </w:num>
+  <w:num w:numId="13">
+    <w:abstractNumId w:val="8"/>
+  </w:num>
+  <w:num w:numId="14">
     <w:abstractNumId w:val="2"/>
   </w:num>
 </w:numbering>

</xml_diff>

<commit_message>
add to cart try
</commit_message>
<xml_diff>
--- a/documents/Problems.docx
+++ b/documents/Problems.docx
@@ -392,79 +392,6 @@
     </w:p>
     <w:p>
       <w:pPr>
-        <w:pStyle w:val="ListParagraph"/>
-        <w:numPr>
-          <w:ilvl w:val="0"/>
-          <w:numId w:val="2"/>
-        </w:numPr>
-        <w:spacing w:line="240" w:lineRule="auto"/>
-        <w:rPr>
-          <w:sz w:val="28"/>
-        </w:rPr>
-      </w:pPr>
-      <w:r>
-        <w:rPr>
-          <w:sz w:val="28"/>
-        </w:rPr>
-        <w:t>category delete error</w:t>
-      </w:r>
-    </w:p>
-    <w:p>
-      <w:pPr>
-        <w:ind w:left="360"/>
-        <w:jc w:val="center"/>
-        <w:rPr>
-          <w:b/>
-          <w:sz w:val="28"/>
-          <w:u w:val="single"/>
-        </w:rPr>
-      </w:pPr>
-      <w:r>
-        <w:rPr>
-          <w:b/>
-          <w:sz w:val="28"/>
-          <w:u w:val="single"/>
-        </w:rPr>
-        <w:t>1</w:t>
-      </w:r>
-      <w:r>
-        <w:rPr>
-          <w:b/>
-          <w:sz w:val="28"/>
-          <w:u w:val="single"/>
-        </w:rPr>
-        <w:t>9</w:t>
-      </w:r>
-      <w:r>
-        <w:rPr>
-          <w:b/>
-          <w:sz w:val="28"/>
-          <w:u w:val="single"/>
-        </w:rPr>
-        <w:t>-08-2022</w:t>
-      </w:r>
-    </w:p>
-    <w:p>
-      <w:pPr>
-        <w:pStyle w:val="ListParagraph"/>
-        <w:numPr>
-          <w:ilvl w:val="0"/>
-          <w:numId w:val="5"/>
-        </w:numPr>
-        <w:spacing w:line="240" w:lineRule="auto"/>
-        <w:rPr>
-          <w:sz w:val="28"/>
-        </w:rPr>
-      </w:pPr>
-      <w:r>
-        <w:rPr>
-          <w:sz w:val="28"/>
-        </w:rPr>
-        <w:t>customer login null value error problem</w:t>
-      </w:r>
-    </w:p>
-    <w:p>
-      <w:pPr>
         <w:ind w:left="360"/>
         <w:jc w:val="center"/>
         <w:rPr>
@@ -645,7 +572,7 @@
           <w:sz w:val="28"/>
           <w:u w:val="single"/>
         </w:rPr>
-        <w:t>10</w:t>
+        <w:t>1</w:t>
       </w:r>
       <w:r>
         <w:rPr>
@@ -653,69 +580,7 @@
           <w:sz w:val="28"/>
           <w:u w:val="single"/>
         </w:rPr>
-        <w:t>-0</w:t>
-      </w:r>
-      <w:r>
-        <w:rPr>
-          <w:b/>
-          <w:sz w:val="28"/>
-          <w:u w:val="single"/>
-        </w:rPr>
-        <w:t>9</w:t>
-      </w:r>
-      <w:r>
-        <w:rPr>
-          <w:b/>
-          <w:sz w:val="28"/>
-          <w:u w:val="single"/>
-        </w:rPr>
-        <w:t>-2022</w:t>
-      </w:r>
-    </w:p>
-    <w:p>
-      <w:pPr>
-        <w:pStyle w:val="ListParagraph"/>
-        <w:numPr>
-          <w:ilvl w:val="0"/>
-          <w:numId w:val="12"/>
-        </w:numPr>
-        <w:spacing w:line="240" w:lineRule="auto"/>
-        <w:rPr>
-          <w:sz w:val="28"/>
-        </w:rPr>
-      </w:pPr>
-      <w:r>
-        <w:rPr>
-          <w:sz w:val="28"/>
-        </w:rPr>
-        <w:t>Product delete problem</w:t>
-      </w:r>
-    </w:p>
-    <w:p>
-      <w:pPr>
-        <w:ind w:left="360"/>
-        <w:jc w:val="center"/>
-        <w:rPr>
-          <w:b/>
-          <w:sz w:val="28"/>
-          <w:u w:val="single"/>
-        </w:rPr>
-      </w:pPr>
-      <w:r>
-        <w:rPr>
-          <w:b/>
-          <w:sz w:val="28"/>
-          <w:u w:val="single"/>
-        </w:rPr>
-        <w:t>1</w:t>
-      </w:r>
-      <w:r>
-        <w:rPr>
-          <w:b/>
-          <w:sz w:val="28"/>
-          <w:u w:val="single"/>
-        </w:rPr>
-        <w:t>1</w:t>
+        <w:t>3</w:t>
       </w:r>
       <w:r>
         <w:rPr>
@@ -764,7 +629,7 @@
         <w:rPr>
           <w:sz w:val="28"/>
         </w:rPr>
-        <w:t>validation problem</w:t>
+        <w:t>problem</w:t>
       </w:r>
     </w:p>
     <w:p>
@@ -783,18 +648,50 @@
         <w:rPr>
           <w:sz w:val="28"/>
         </w:rPr>
-        <w:t>carousel status true false problem</w:t>
-      </w:r>
+        <w:t>product sort problem</w:t>
+      </w:r>
+    </w:p>
+    <w:p>
+      <w:pPr>
+        <w:pStyle w:val="ListParagraph"/>
+        <w:numPr>
+          <w:ilvl w:val="0"/>
+          <w:numId w:val="14"/>
+        </w:numPr>
+        <w:spacing w:line="240" w:lineRule="auto"/>
+        <w:rPr>
+          <w:sz w:val="28"/>
+        </w:rPr>
+      </w:pPr>
+      <w:proofErr w:type="spellStart"/>
+      <w:r>
+        <w:rPr>
+          <w:sz w:val="28"/>
+        </w:rPr>
+        <w:t>sluggable</w:t>
+      </w:r>
+      <w:proofErr w:type="spellEnd"/>
+      <w:r>
+        <w:rPr>
+          <w:sz w:val="28"/>
+        </w:rPr>
+        <w:t xml:space="preserve"> table delete problem</w:t>
+      </w:r>
+    </w:p>
+    <w:p>
+      <w:pPr>
+        <w:pStyle w:val="ListParagraph"/>
+        <w:numPr>
+          <w:ilvl w:val="0"/>
+          <w:numId w:val="14"/>
+        </w:numPr>
+        <w:spacing w:line="240" w:lineRule="auto"/>
+        <w:rPr>
+          <w:sz w:val="28"/>
+        </w:rPr>
+      </w:pPr>
       <w:bookmarkStart w:id="0" w:name="_GoBack"/>
       <w:bookmarkEnd w:id="0"/>
-    </w:p>
-    <w:p>
-      <w:pPr>
-        <w:spacing w:line="240" w:lineRule="auto"/>
-        <w:rPr>
-          <w:sz w:val="28"/>
-        </w:rPr>
-      </w:pPr>
     </w:p>
     <w:sectPr>
       <w:pgSz w:w="12240" w:h="15840"/>

</xml_diff>